<commit_message>
update:docment and readme added:new configure file
</commit_message>
<xml_diff>
--- a/XEngine_Docment/Docment_zh.docx
+++ b/XEngine_Docment/Docment_zh.docx
@@ -13,7 +13,7 @@
           <w:szCs w:val="44"/>
         </w:rPr>
       </w:pPr>
-      <w:bookmarkStart w:id="0" w:name="_Toc30090"/>
+      <w:bookmarkStart w:id="0" w:name="_Toc11263"/>
       <w:r>
         <w:rPr>
           <w:rFonts w:hint="eastAsia"/>
@@ -99,7 +99,7 @@
             <w:fldChar w:fldCharType="begin"/>
           </w:r>
           <w:r>
-            <w:instrText xml:space="preserve"> HYPERLINK \l _Toc30090 </w:instrText>
+            <w:instrText xml:space="preserve"> HYPERLINK \l _Toc11263 </w:instrText>
           </w:r>
           <w:r>
             <w:fldChar w:fldCharType="separate"/>
@@ -126,7 +126,7 @@
             <w:fldChar w:fldCharType="begin"/>
           </w:r>
           <w:r>
-            <w:instrText xml:space="preserve"> PAGEREF _Toc30090 \h </w:instrText>
+            <w:instrText xml:space="preserve"> PAGEREF _Toc11263 \h </w:instrText>
           </w:r>
           <w:r>
             <w:fldChar w:fldCharType="separate"/>
@@ -160,7 +160,7 @@
               <w:bCs/>
               <w:lang w:val="zh-CN"/>
             </w:rPr>
-            <w:instrText xml:space="preserve"> HYPERLINK \l _Toc28083 </w:instrText>
+            <w:instrText xml:space="preserve"> HYPERLINK \l _Toc31075 </w:instrText>
           </w:r>
           <w:r>
             <w:rPr>
@@ -182,13 +182,13 @@
             <w:fldChar w:fldCharType="begin"/>
           </w:r>
           <w:r>
-            <w:instrText xml:space="preserve"> PAGEREF _Toc28083 \h </w:instrText>
+            <w:instrText xml:space="preserve"> PAGEREF _Toc31075 \h </w:instrText>
           </w:r>
           <w:r>
             <w:fldChar w:fldCharType="separate"/>
           </w:r>
           <w:r>
-            <w:t>3</w:t>
+            <w:t>4</w:t>
           </w:r>
           <w:r>
             <w:fldChar w:fldCharType="end"/>
@@ -220,7 +220,7 @@
               <w:bCs/>
               <w:lang w:val="zh-CN"/>
             </w:rPr>
-            <w:instrText xml:space="preserve"> HYPERLINK \l _Toc7606 </w:instrText>
+            <w:instrText xml:space="preserve"> HYPERLINK \l _Toc19616 </w:instrText>
           </w:r>
           <w:r>
             <w:rPr>
@@ -242,13 +242,13 @@
             <w:fldChar w:fldCharType="begin"/>
           </w:r>
           <w:r>
-            <w:instrText xml:space="preserve"> PAGEREF _Toc7606 \h </w:instrText>
+            <w:instrText xml:space="preserve"> PAGEREF _Toc19616 \h </w:instrText>
           </w:r>
           <w:r>
             <w:fldChar w:fldCharType="separate"/>
           </w:r>
           <w:r>
-            <w:t>3</w:t>
+            <w:t>4</w:t>
           </w:r>
           <w:r>
             <w:fldChar w:fldCharType="end"/>
@@ -280,7 +280,7 @@
               <w:bCs/>
               <w:lang w:val="zh-CN"/>
             </w:rPr>
-            <w:instrText xml:space="preserve"> HYPERLINK \l _Toc25444 </w:instrText>
+            <w:instrText xml:space="preserve"> HYPERLINK \l _Toc17247 </w:instrText>
           </w:r>
           <w:r>
             <w:rPr>
@@ -304,13 +304,13 @@
             <w:fldChar w:fldCharType="begin"/>
           </w:r>
           <w:r>
-            <w:instrText xml:space="preserve"> PAGEREF _Toc25444 \h </w:instrText>
+            <w:instrText xml:space="preserve"> PAGEREF _Toc17247 \h </w:instrText>
           </w:r>
           <w:r>
             <w:fldChar w:fldCharType="separate"/>
           </w:r>
           <w:r>
-            <w:t>3</w:t>
+            <w:t>4</w:t>
           </w:r>
           <w:r>
             <w:fldChar w:fldCharType="end"/>
@@ -342,7 +342,7 @@
               <w:bCs/>
               <w:lang w:val="zh-CN"/>
             </w:rPr>
-            <w:instrText xml:space="preserve"> HYPERLINK \l _Toc29610 </w:instrText>
+            <w:instrText xml:space="preserve"> HYPERLINK \l _Toc26034 </w:instrText>
           </w:r>
           <w:r>
             <w:rPr>
@@ -365,13 +365,13 @@
             <w:fldChar w:fldCharType="begin"/>
           </w:r>
           <w:r>
-            <w:instrText xml:space="preserve"> PAGEREF _Toc29610 \h </w:instrText>
+            <w:instrText xml:space="preserve"> PAGEREF _Toc26034 \h </w:instrText>
           </w:r>
           <w:r>
             <w:fldChar w:fldCharType="separate"/>
           </w:r>
           <w:r>
-            <w:t>3</w:t>
+            <w:t>4</w:t>
           </w:r>
           <w:r>
             <w:fldChar w:fldCharType="end"/>
@@ -403,7 +403,7 @@
               <w:bCs/>
               <w:lang w:val="zh-CN"/>
             </w:rPr>
-            <w:instrText xml:space="preserve"> HYPERLINK \l _Toc14235 </w:instrText>
+            <w:instrText xml:space="preserve"> HYPERLINK \l _Toc9015 </w:instrText>
           </w:r>
           <w:r>
             <w:rPr>
@@ -432,13 +432,13 @@
             <w:fldChar w:fldCharType="begin"/>
           </w:r>
           <w:r>
-            <w:instrText xml:space="preserve"> PAGEREF _Toc14235 \h </w:instrText>
+            <w:instrText xml:space="preserve"> PAGEREF _Toc9015 \h </w:instrText>
           </w:r>
           <w:r>
             <w:fldChar w:fldCharType="separate"/>
           </w:r>
           <w:r>
-            <w:t>3</w:t>
+            <w:t>4</w:t>
           </w:r>
           <w:r>
             <w:fldChar w:fldCharType="end"/>
@@ -470,7 +470,7 @@
               <w:bCs/>
               <w:lang w:val="zh-CN"/>
             </w:rPr>
-            <w:instrText xml:space="preserve"> HYPERLINK \l _Toc874 </w:instrText>
+            <w:instrText xml:space="preserve"> HYPERLINK \l _Toc5276 </w:instrText>
           </w:r>
           <w:r>
             <w:rPr>
@@ -500,13 +500,13 @@
             <w:fldChar w:fldCharType="begin"/>
           </w:r>
           <w:r>
-            <w:instrText xml:space="preserve"> PAGEREF _Toc874 \h </w:instrText>
+            <w:instrText xml:space="preserve"> PAGEREF _Toc5276 \h </w:instrText>
           </w:r>
           <w:r>
             <w:fldChar w:fldCharType="separate"/>
           </w:r>
           <w:r>
-            <w:t>3</w:t>
+            <w:t>4</w:t>
           </w:r>
           <w:r>
             <w:fldChar w:fldCharType="end"/>
@@ -538,7 +538,7 @@
               <w:bCs/>
               <w:lang w:val="zh-CN"/>
             </w:rPr>
-            <w:instrText xml:space="preserve"> HYPERLINK \l _Toc14152 </w:instrText>
+            <w:instrText xml:space="preserve"> HYPERLINK \l _Toc15429 </w:instrText>
           </w:r>
           <w:r>
             <w:rPr>
@@ -568,13 +568,13 @@
             <w:fldChar w:fldCharType="begin"/>
           </w:r>
           <w:r>
-            <w:instrText xml:space="preserve"> PAGEREF _Toc14152 \h </w:instrText>
+            <w:instrText xml:space="preserve"> PAGEREF _Toc15429 \h </w:instrText>
           </w:r>
           <w:r>
             <w:fldChar w:fldCharType="separate"/>
           </w:r>
           <w:r>
-            <w:t>3</w:t>
+            <w:t>4</w:t>
           </w:r>
           <w:r>
             <w:fldChar w:fldCharType="end"/>
@@ -606,7 +606,7 @@
               <w:bCs/>
               <w:lang w:val="zh-CN"/>
             </w:rPr>
-            <w:instrText xml:space="preserve"> HYPERLINK \l _Toc31549 </w:instrText>
+            <w:instrText xml:space="preserve"> HYPERLINK \l _Toc9392 </w:instrText>
           </w:r>
           <w:r>
             <w:rPr>
@@ -636,7 +636,7 @@
             <w:fldChar w:fldCharType="begin"/>
           </w:r>
           <w:r>
-            <w:instrText xml:space="preserve"> PAGEREF _Toc31549 \h </w:instrText>
+            <w:instrText xml:space="preserve"> PAGEREF _Toc9392 \h </w:instrText>
           </w:r>
           <w:r>
             <w:fldChar w:fldCharType="separate"/>
@@ -674,7 +674,7 @@
               <w:bCs/>
               <w:lang w:val="zh-CN"/>
             </w:rPr>
-            <w:instrText xml:space="preserve"> HYPERLINK \l _Toc24670 </w:instrText>
+            <w:instrText xml:space="preserve"> HYPERLINK \l _Toc5224 </w:instrText>
           </w:r>
           <w:r>
             <w:rPr>
@@ -697,7 +697,7 @@
             <w:fldChar w:fldCharType="begin"/>
           </w:r>
           <w:r>
-            <w:instrText xml:space="preserve"> PAGEREF _Toc24670 \h </w:instrText>
+            <w:instrText xml:space="preserve"> PAGEREF _Toc5224 \h </w:instrText>
           </w:r>
           <w:r>
             <w:fldChar w:fldCharType="separate"/>
@@ -735,7 +735,7 @@
               <w:bCs/>
               <w:lang w:val="zh-CN"/>
             </w:rPr>
-            <w:instrText xml:space="preserve"> HYPERLINK \l _Toc28397 </w:instrText>
+            <w:instrText xml:space="preserve"> HYPERLINK \l _Toc13513 </w:instrText>
           </w:r>
           <w:r>
             <w:rPr>
@@ -758,13 +758,13 @@
             <w:fldChar w:fldCharType="begin"/>
           </w:r>
           <w:r>
-            <w:instrText xml:space="preserve"> PAGEREF _Toc28397 \h </w:instrText>
+            <w:instrText xml:space="preserve"> PAGEREF _Toc13513 \h </w:instrText>
           </w:r>
           <w:r>
             <w:fldChar w:fldCharType="separate"/>
           </w:r>
           <w:r>
-            <w:t>4</w:t>
+            <w:t>5</w:t>
           </w:r>
           <w:r>
             <w:fldChar w:fldCharType="end"/>
@@ -796,7 +796,7 @@
               <w:bCs/>
               <w:lang w:val="zh-CN"/>
             </w:rPr>
-            <w:instrText xml:space="preserve"> HYPERLINK \l _Toc22171 </w:instrText>
+            <w:instrText xml:space="preserve"> HYPERLINK \l _Toc1467 </w:instrText>
           </w:r>
           <w:r>
             <w:rPr>
@@ -819,13 +819,13 @@
             <w:fldChar w:fldCharType="begin"/>
           </w:r>
           <w:r>
-            <w:instrText xml:space="preserve"> PAGEREF _Toc22171 \h </w:instrText>
+            <w:instrText xml:space="preserve"> PAGEREF _Toc1467 \h </w:instrText>
           </w:r>
           <w:r>
             <w:fldChar w:fldCharType="separate"/>
           </w:r>
           <w:r>
-            <w:t>4</w:t>
+            <w:t>5</w:t>
           </w:r>
           <w:r>
             <w:fldChar w:fldCharType="end"/>
@@ -857,7 +857,7 @@
               <w:bCs/>
               <w:lang w:val="zh-CN"/>
             </w:rPr>
-            <w:instrText xml:space="preserve"> HYPERLINK \l _Toc15854 </w:instrText>
+            <w:instrText xml:space="preserve"> HYPERLINK \l _Toc14994 </w:instrText>
           </w:r>
           <w:r>
             <w:rPr>
@@ -880,7 +880,7 @@
             <w:fldChar w:fldCharType="begin"/>
           </w:r>
           <w:r>
-            <w:instrText xml:space="preserve"> PAGEREF _Toc15854 \h </w:instrText>
+            <w:instrText xml:space="preserve"> PAGEREF _Toc14994 \h </w:instrText>
           </w:r>
           <w:r>
             <w:fldChar w:fldCharType="separate"/>
@@ -918,7 +918,7 @@
               <w:bCs/>
               <w:lang w:val="zh-CN"/>
             </w:rPr>
-            <w:instrText xml:space="preserve"> HYPERLINK \l _Toc25483 </w:instrText>
+            <w:instrText xml:space="preserve"> HYPERLINK \l _Toc11065 </w:instrText>
           </w:r>
           <w:r>
             <w:rPr>
@@ -941,7 +941,7 @@
             <w:fldChar w:fldCharType="begin"/>
           </w:r>
           <w:r>
-            <w:instrText xml:space="preserve"> PAGEREF _Toc25483 \h </w:instrText>
+            <w:instrText xml:space="preserve"> PAGEREF _Toc11065 \h </w:instrText>
           </w:r>
           <w:r>
             <w:fldChar w:fldCharType="separate"/>
@@ -979,7 +979,7 @@
               <w:bCs/>
               <w:lang w:val="zh-CN"/>
             </w:rPr>
-            <w:instrText xml:space="preserve"> HYPERLINK \l _Toc31714 </w:instrText>
+            <w:instrText xml:space="preserve"> HYPERLINK \l _Toc22831 </w:instrText>
           </w:r>
           <w:r>
             <w:rPr>
@@ -1002,13 +1002,13 @@
             <w:fldChar w:fldCharType="begin"/>
           </w:r>
           <w:r>
-            <w:instrText xml:space="preserve"> PAGEREF _Toc31714 \h </w:instrText>
+            <w:instrText xml:space="preserve"> PAGEREF _Toc22831 \h </w:instrText>
           </w:r>
           <w:r>
             <w:fldChar w:fldCharType="separate"/>
           </w:r>
           <w:r>
-            <w:t>5</w:t>
+            <w:t>6</w:t>
           </w:r>
           <w:r>
             <w:fldChar w:fldCharType="end"/>
@@ -1040,7 +1040,7 @@
               <w:bCs/>
               <w:lang w:val="zh-CN"/>
             </w:rPr>
-            <w:instrText xml:space="preserve"> HYPERLINK \l _Toc903 </w:instrText>
+            <w:instrText xml:space="preserve"> HYPERLINK \l _Toc1854 </w:instrText>
           </w:r>
           <w:r>
             <w:rPr>
@@ -1063,7 +1063,7 @@
             <w:fldChar w:fldCharType="begin"/>
           </w:r>
           <w:r>
-            <w:instrText xml:space="preserve"> PAGEREF _Toc903 \h </w:instrText>
+            <w:instrText xml:space="preserve"> PAGEREF _Toc1854 \h </w:instrText>
           </w:r>
           <w:r>
             <w:fldChar w:fldCharType="separate"/>
@@ -1101,7 +1101,7 @@
               <w:bCs/>
               <w:lang w:val="zh-CN"/>
             </w:rPr>
-            <w:instrText xml:space="preserve"> HYPERLINK \l _Toc30224 </w:instrText>
+            <w:instrText xml:space="preserve"> HYPERLINK \l _Toc28203 </w:instrText>
           </w:r>
           <w:r>
             <w:rPr>
@@ -1124,7 +1124,7 @@
             <w:fldChar w:fldCharType="begin"/>
           </w:r>
           <w:r>
-            <w:instrText xml:space="preserve"> PAGEREF _Toc30224 \h </w:instrText>
+            <w:instrText xml:space="preserve"> PAGEREF _Toc28203 \h </w:instrText>
           </w:r>
           <w:r>
             <w:fldChar w:fldCharType="separate"/>
@@ -1162,7 +1162,7 @@
               <w:bCs/>
               <w:lang w:val="zh-CN"/>
             </w:rPr>
-            <w:instrText xml:space="preserve"> HYPERLINK \l _Toc20413 </w:instrText>
+            <w:instrText xml:space="preserve"> HYPERLINK \l _Toc23362 </w:instrText>
           </w:r>
           <w:r>
             <w:rPr>
@@ -1185,7 +1185,7 @@
             <w:fldChar w:fldCharType="begin"/>
           </w:r>
           <w:r>
-            <w:instrText xml:space="preserve"> PAGEREF _Toc20413 \h </w:instrText>
+            <w:instrText xml:space="preserve"> PAGEREF _Toc23362 \h </w:instrText>
           </w:r>
           <w:r>
             <w:fldChar w:fldCharType="separate"/>
@@ -1223,7 +1223,7 @@
               <w:bCs/>
               <w:lang w:val="zh-CN"/>
             </w:rPr>
-            <w:instrText xml:space="preserve"> HYPERLINK \l _Toc1483 </w:instrText>
+            <w:instrText xml:space="preserve"> HYPERLINK \l _Toc3797 </w:instrText>
           </w:r>
           <w:r>
             <w:rPr>
@@ -1246,13 +1246,13 @@
             <w:fldChar w:fldCharType="begin"/>
           </w:r>
           <w:r>
-            <w:instrText xml:space="preserve"> PAGEREF _Toc1483 \h </w:instrText>
+            <w:instrText xml:space="preserve"> PAGEREF _Toc3797 \h </w:instrText>
           </w:r>
           <w:r>
             <w:fldChar w:fldCharType="separate"/>
           </w:r>
           <w:r>
-            <w:t>6</w:t>
+            <w:t>7</w:t>
           </w:r>
           <w:r>
             <w:fldChar w:fldCharType="end"/>
@@ -1284,7 +1284,7 @@
               <w:bCs/>
               <w:lang w:val="zh-CN"/>
             </w:rPr>
-            <w:instrText xml:space="preserve"> HYPERLINK \l _Toc21904 </w:instrText>
+            <w:instrText xml:space="preserve"> HYPERLINK \l _Toc8773 </w:instrText>
           </w:r>
           <w:r>
             <w:rPr>
@@ -1307,13 +1307,13 @@
             <w:fldChar w:fldCharType="begin"/>
           </w:r>
           <w:r>
-            <w:instrText xml:space="preserve"> PAGEREF _Toc21904 \h </w:instrText>
+            <w:instrText xml:space="preserve"> PAGEREF _Toc8773 \h </w:instrText>
           </w:r>
           <w:r>
             <w:fldChar w:fldCharType="separate"/>
           </w:r>
           <w:r>
-            <w:t>6</w:t>
+            <w:t>7</w:t>
           </w:r>
           <w:r>
             <w:fldChar w:fldCharType="end"/>
@@ -1345,7 +1345,7 @@
               <w:bCs/>
               <w:lang w:val="zh-CN"/>
             </w:rPr>
-            <w:instrText xml:space="preserve"> HYPERLINK \l _Toc7903 </w:instrText>
+            <w:instrText xml:space="preserve"> HYPERLINK \l _Toc16747 </w:instrText>
           </w:r>
           <w:r>
             <w:rPr>
@@ -1368,13 +1368,13 @@
             <w:fldChar w:fldCharType="begin"/>
           </w:r>
           <w:r>
-            <w:instrText xml:space="preserve"> PAGEREF _Toc7903 \h </w:instrText>
+            <w:instrText xml:space="preserve"> PAGEREF _Toc16747 \h </w:instrText>
           </w:r>
           <w:r>
             <w:fldChar w:fldCharType="separate"/>
           </w:r>
           <w:r>
-            <w:t>6</w:t>
+            <w:t>7</w:t>
           </w:r>
           <w:r>
             <w:fldChar w:fldCharType="end"/>
@@ -1406,7 +1406,7 @@
               <w:bCs/>
               <w:lang w:val="zh-CN"/>
             </w:rPr>
-            <w:instrText xml:space="preserve"> HYPERLINK \l _Toc11722 </w:instrText>
+            <w:instrText xml:space="preserve"> HYPERLINK \l _Toc27588 </w:instrText>
           </w:r>
           <w:r>
             <w:rPr>
@@ -1429,7 +1429,7 @@
             <w:fldChar w:fldCharType="begin"/>
           </w:r>
           <w:r>
-            <w:instrText xml:space="preserve"> PAGEREF _Toc11722 \h </w:instrText>
+            <w:instrText xml:space="preserve"> PAGEREF _Toc27588 \h </w:instrText>
           </w:r>
           <w:r>
             <w:fldChar w:fldCharType="separate"/>
@@ -1467,7 +1467,7 @@
               <w:bCs/>
               <w:lang w:val="zh-CN"/>
             </w:rPr>
-            <w:instrText xml:space="preserve"> HYPERLINK \l _Toc17010 </w:instrText>
+            <w:instrText xml:space="preserve"> HYPERLINK \l _Toc22732 </w:instrText>
           </w:r>
           <w:r>
             <w:rPr>
@@ -1490,13 +1490,13 @@
             <w:fldChar w:fldCharType="begin"/>
           </w:r>
           <w:r>
-            <w:instrText xml:space="preserve"> PAGEREF _Toc17010 \h </w:instrText>
+            <w:instrText xml:space="preserve"> PAGEREF _Toc22732 \h </w:instrText>
           </w:r>
           <w:r>
             <w:fldChar w:fldCharType="separate"/>
           </w:r>
           <w:r>
-            <w:t>9</w:t>
+            <w:t>10</w:t>
           </w:r>
           <w:r>
             <w:fldChar w:fldCharType="end"/>
@@ -1528,7 +1528,7 @@
               <w:bCs/>
               <w:lang w:val="zh-CN"/>
             </w:rPr>
-            <w:instrText xml:space="preserve"> HYPERLINK \l _Toc31343 </w:instrText>
+            <w:instrText xml:space="preserve"> HYPERLINK \l _Toc815 </w:instrText>
           </w:r>
           <w:r>
             <w:rPr>
@@ -1551,13 +1551,13 @@
             <w:fldChar w:fldCharType="begin"/>
           </w:r>
           <w:r>
-            <w:instrText xml:space="preserve"> PAGEREF _Toc31343 \h </w:instrText>
+            <w:instrText xml:space="preserve"> PAGEREF _Toc815 \h </w:instrText>
           </w:r>
           <w:r>
             <w:fldChar w:fldCharType="separate"/>
           </w:r>
           <w:r>
-            <w:t>9</w:t>
+            <w:t>10</w:t>
           </w:r>
           <w:r>
             <w:fldChar w:fldCharType="end"/>
@@ -1589,7 +1589,7 @@
               <w:bCs/>
               <w:lang w:val="zh-CN"/>
             </w:rPr>
-            <w:instrText xml:space="preserve"> HYPERLINK \l _Toc521 </w:instrText>
+            <w:instrText xml:space="preserve"> HYPERLINK \l _Toc20099 </w:instrText>
           </w:r>
           <w:r>
             <w:rPr>
@@ -1612,13 +1612,13 @@
             <w:fldChar w:fldCharType="begin"/>
           </w:r>
           <w:r>
-            <w:instrText xml:space="preserve"> PAGEREF _Toc521 \h </w:instrText>
+            <w:instrText xml:space="preserve"> PAGEREF _Toc20099 \h </w:instrText>
           </w:r>
           <w:r>
             <w:fldChar w:fldCharType="separate"/>
           </w:r>
           <w:r>
-            <w:t>9</w:t>
+            <w:t>10</w:t>
           </w:r>
           <w:r>
             <w:fldChar w:fldCharType="end"/>
@@ -1650,7 +1650,7 @@
               <w:bCs/>
               <w:lang w:val="zh-CN"/>
             </w:rPr>
-            <w:instrText xml:space="preserve"> HYPERLINK \l _Toc26685 </w:instrText>
+            <w:instrText xml:space="preserve"> HYPERLINK \l _Toc28730 </w:instrText>
           </w:r>
           <w:r>
             <w:rPr>
@@ -1664,7 +1664,7 @@
               <w:rFonts w:hint="eastAsia"/>
               <w:lang w:val="en-US" w:eastAsia="zh-CN"/>
             </w:rPr>
-            <w:t>4.1.2 客户端配置</w:t>
+            <w:t>4.1.2 时间配置</w:t>
           </w:r>
           <w:r>
             <w:tab/>
@@ -1673,7 +1673,7 @@
             <w:fldChar w:fldCharType="begin"/>
           </w:r>
           <w:r>
-            <w:instrText xml:space="preserve"> PAGEREF _Toc26685 \h </w:instrText>
+            <w:instrText xml:space="preserve"> PAGEREF _Toc28730 \h </w:instrText>
           </w:r>
           <w:r>
             <w:fldChar w:fldCharType="separate"/>
@@ -1711,7 +1711,7 @@
               <w:bCs/>
               <w:lang w:val="zh-CN"/>
             </w:rPr>
-            <w:instrText xml:space="preserve"> HYPERLINK \l _Toc23433 </w:instrText>
+            <w:instrText xml:space="preserve"> HYPERLINK \l _Toc5742 </w:instrText>
           </w:r>
           <w:r>
             <w:rPr>
@@ -1725,7 +1725,7 @@
               <w:rFonts w:hint="eastAsia"/>
               <w:lang w:val="en-US" w:eastAsia="zh-CN"/>
             </w:rPr>
-            <w:t>4.1.3 日志配置</w:t>
+            <w:t>4.1.3 客户端配置</w:t>
           </w:r>
           <w:r>
             <w:tab/>
@@ -1734,13 +1734,196 @@
             <w:fldChar w:fldCharType="begin"/>
           </w:r>
           <w:r>
-            <w:instrText xml:space="preserve"> PAGEREF _Toc23433 \h </w:instrText>
+            <w:instrText xml:space="preserve"> PAGEREF _Toc5742 \h </w:instrText>
           </w:r>
           <w:r>
             <w:fldChar w:fldCharType="separate"/>
           </w:r>
           <w:r>
             <w:t>10</w:t>
+          </w:r>
+          <w:r>
+            <w:fldChar w:fldCharType="end"/>
+          </w:r>
+          <w:r>
+            <w:rPr>
+              <w:bCs/>
+              <w:lang w:val="zh-CN"/>
+            </w:rPr>
+            <w:fldChar w:fldCharType="end"/>
+          </w:r>
+        </w:p>
+        <w:p>
+          <w:pPr>
+            <w:pStyle w:val="7"/>
+            <w:tabs>
+              <w:tab w:val="right" w:leader="dot" w:pos="8306"/>
+            </w:tabs>
+          </w:pPr>
+          <w:r>
+            <w:rPr>
+              <w:bCs/>
+              <w:lang w:val="zh-CN"/>
+            </w:rPr>
+            <w:fldChar w:fldCharType="begin"/>
+          </w:r>
+          <w:r>
+            <w:rPr>
+              <w:bCs/>
+              <w:lang w:val="zh-CN"/>
+            </w:rPr>
+            <w:instrText xml:space="preserve"> HYPERLINK \l _Toc32378 </w:instrText>
+          </w:r>
+          <w:r>
+            <w:rPr>
+              <w:bCs/>
+              <w:lang w:val="zh-CN"/>
+            </w:rPr>
+            <w:fldChar w:fldCharType="separate"/>
+          </w:r>
+          <w:r>
+            <w:rPr>
+              <w:rFonts w:hint="eastAsia"/>
+              <w:lang w:val="en-US" w:eastAsia="zh-CN"/>
+            </w:rPr>
+            <w:t>4.1.4 日志配置</w:t>
+          </w:r>
+          <w:r>
+            <w:tab/>
+          </w:r>
+          <w:r>
+            <w:fldChar w:fldCharType="begin"/>
+          </w:r>
+          <w:r>
+            <w:instrText xml:space="preserve"> PAGEREF _Toc32378 \h </w:instrText>
+          </w:r>
+          <w:r>
+            <w:fldChar w:fldCharType="separate"/>
+          </w:r>
+          <w:r>
+            <w:t>10</w:t>
+          </w:r>
+          <w:r>
+            <w:fldChar w:fldCharType="end"/>
+          </w:r>
+          <w:r>
+            <w:rPr>
+              <w:bCs/>
+              <w:lang w:val="zh-CN"/>
+            </w:rPr>
+            <w:fldChar w:fldCharType="end"/>
+          </w:r>
+        </w:p>
+        <w:p>
+          <w:pPr>
+            <w:pStyle w:val="7"/>
+            <w:tabs>
+              <w:tab w:val="right" w:leader="dot" w:pos="8306"/>
+            </w:tabs>
+          </w:pPr>
+          <w:r>
+            <w:rPr>
+              <w:bCs/>
+              <w:lang w:val="zh-CN"/>
+            </w:rPr>
+            <w:fldChar w:fldCharType="begin"/>
+          </w:r>
+          <w:r>
+            <w:rPr>
+              <w:bCs/>
+              <w:lang w:val="zh-CN"/>
+            </w:rPr>
+            <w:instrText xml:space="preserve"> HYPERLINK \l _Toc74 </w:instrText>
+          </w:r>
+          <w:r>
+            <w:rPr>
+              <w:bCs/>
+              <w:lang w:val="zh-CN"/>
+            </w:rPr>
+            <w:fldChar w:fldCharType="separate"/>
+          </w:r>
+          <w:r>
+            <w:rPr>
+              <w:rFonts w:hint="eastAsia"/>
+              <w:lang w:val="en-US" w:eastAsia="zh-CN"/>
+            </w:rPr>
+            <w:t>4.1.5 版本配置</w:t>
+          </w:r>
+          <w:r>
+            <w:tab/>
+          </w:r>
+          <w:r>
+            <w:fldChar w:fldCharType="begin"/>
+          </w:r>
+          <w:r>
+            <w:instrText xml:space="preserve"> PAGEREF _Toc74 \h </w:instrText>
+          </w:r>
+          <w:r>
+            <w:fldChar w:fldCharType="separate"/>
+          </w:r>
+          <w:r>
+            <w:t>10</w:t>
+          </w:r>
+          <w:r>
+            <w:fldChar w:fldCharType="end"/>
+          </w:r>
+          <w:r>
+            <w:rPr>
+              <w:bCs/>
+              <w:lang w:val="zh-CN"/>
+            </w:rPr>
+            <w:fldChar w:fldCharType="end"/>
+          </w:r>
+        </w:p>
+        <w:p>
+          <w:pPr>
+            <w:pStyle w:val="12"/>
+            <w:tabs>
+              <w:tab w:val="right" w:leader="dot" w:pos="8306"/>
+            </w:tabs>
+          </w:pPr>
+          <w:r>
+            <w:rPr>
+              <w:bCs/>
+              <w:lang w:val="zh-CN"/>
+            </w:rPr>
+            <w:fldChar w:fldCharType="begin"/>
+          </w:r>
+          <w:r>
+            <w:rPr>
+              <w:bCs/>
+              <w:lang w:val="zh-CN"/>
+            </w:rPr>
+            <w:instrText xml:space="preserve"> HYPERLINK \l _Toc12080 </w:instrText>
+          </w:r>
+          <w:r>
+            <w:rPr>
+              <w:bCs/>
+              <w:lang w:val="zh-CN"/>
+            </w:rPr>
+            <w:fldChar w:fldCharType="separate"/>
+          </w:r>
+          <w:r>
+            <w:rPr>
+              <w:rFonts w:hint="eastAsia"/>
+              <w:lang w:val="en-US" w:eastAsia="zh-CN"/>
+            </w:rPr>
+            <w:t>4.2 进程守护配置</w:t>
+          </w:r>
+          <w:r>
+            <w:tab/>
+          </w:r>
+          <w:r>
+            <w:fldChar w:fldCharType="begin"/>
+          </w:r>
+          <w:r>
+            <w:instrText xml:space="preserve"> PAGEREF _Toc12080 \h </w:instrText>
+          </w:r>
+          <w:r>
+            <w:fldChar w:fldCharType="separate"/>
+          </w:r>
+          <w:r>
+            <w:t>11</w:t>
           </w:r>
           <w:r>
             <w:fldChar w:fldCharType="end"/>
@@ -1772,7 +1955,7 @@
               <w:bCs/>
               <w:lang w:val="zh-CN"/>
             </w:rPr>
-            <w:instrText xml:space="preserve"> HYPERLINK \l _Toc31005 </w:instrText>
+            <w:instrText xml:space="preserve"> HYPERLINK \l _Toc7912 </w:instrText>
           </w:r>
           <w:r>
             <w:rPr>
@@ -1795,13 +1978,13 @@
             <w:fldChar w:fldCharType="begin"/>
           </w:r>
           <w:r>
-            <w:instrText xml:space="preserve"> PAGEREF _Toc31005 \h </w:instrText>
+            <w:instrText xml:space="preserve"> PAGEREF _Toc7912 \h </w:instrText>
           </w:r>
           <w:r>
             <w:fldChar w:fldCharType="separate"/>
           </w:r>
           <w:r>
-            <w:t>10</w:t>
+            <w:t>11</w:t>
           </w:r>
           <w:r>
             <w:fldChar w:fldCharType="end"/>
@@ -1833,7 +2016,7 @@
               <w:bCs/>
               <w:lang w:val="zh-CN"/>
             </w:rPr>
-            <w:instrText xml:space="preserve"> HYPERLINK \l _Toc15981 </w:instrText>
+            <w:instrText xml:space="preserve"> HYPERLINK \l _Toc20021 </w:instrText>
           </w:r>
           <w:r>
             <w:rPr>
@@ -1856,13 +2039,13 @@
             <w:fldChar w:fldCharType="begin"/>
           </w:r>
           <w:r>
-            <w:instrText xml:space="preserve"> PAGEREF _Toc15981 \h </w:instrText>
+            <w:instrText xml:space="preserve"> PAGEREF _Toc20021 \h </w:instrText>
           </w:r>
           <w:r>
             <w:fldChar w:fldCharType="separate"/>
           </w:r>
           <w:r>
-            <w:t>10</w:t>
+            <w:t>11</w:t>
           </w:r>
           <w:r>
             <w:fldChar w:fldCharType="end"/>
@@ -1894,7 +2077,7 @@
               <w:bCs/>
               <w:lang w:val="zh-CN"/>
             </w:rPr>
-            <w:instrText xml:space="preserve"> HYPERLINK \l _Toc18183 </w:instrText>
+            <w:instrText xml:space="preserve"> HYPERLINK \l _Toc10720 </w:instrText>
           </w:r>
           <w:r>
             <w:rPr>
@@ -1917,13 +2100,13 @@
             <w:fldChar w:fldCharType="begin"/>
           </w:r>
           <w:r>
-            <w:instrText xml:space="preserve"> PAGEREF _Toc18183 \h </w:instrText>
+            <w:instrText xml:space="preserve"> PAGEREF _Toc10720 \h </w:instrText>
           </w:r>
           <w:r>
             <w:fldChar w:fldCharType="separate"/>
           </w:r>
           <w:r>
-            <w:t>10</w:t>
+            <w:t>11</w:t>
           </w:r>
           <w:r>
             <w:fldChar w:fldCharType="end"/>
@@ -1955,7 +2138,7 @@
               <w:bCs/>
               <w:lang w:val="zh-CN"/>
             </w:rPr>
-            <w:instrText xml:space="preserve"> HYPERLINK \l _Toc19341 </w:instrText>
+            <w:instrText xml:space="preserve"> HYPERLINK \l _Toc27480 </w:instrText>
           </w:r>
           <w:r>
             <w:rPr>
@@ -1978,13 +2161,13 @@
             <w:fldChar w:fldCharType="begin"/>
           </w:r>
           <w:r>
-            <w:instrText xml:space="preserve"> PAGEREF _Toc19341 \h </w:instrText>
+            <w:instrText xml:space="preserve"> PAGEREF _Toc27480 \h </w:instrText>
           </w:r>
           <w:r>
             <w:fldChar w:fldCharType="separate"/>
           </w:r>
           <w:r>
-            <w:t>10</w:t>
+            <w:t>11</w:t>
           </w:r>
           <w:r>
             <w:fldChar w:fldCharType="end"/>
@@ -2016,7 +2199,7 @@
               <w:bCs/>
               <w:lang w:val="zh-CN"/>
             </w:rPr>
-            <w:instrText xml:space="preserve"> HYPERLINK \l _Toc11054 </w:instrText>
+            <w:instrText xml:space="preserve"> HYPERLINK \l _Toc13814 </w:instrText>
           </w:r>
           <w:r>
             <w:rPr>
@@ -2039,13 +2222,13 @@
             <w:fldChar w:fldCharType="begin"/>
           </w:r>
           <w:r>
-            <w:instrText xml:space="preserve"> PAGEREF _Toc11054 \h </w:instrText>
+            <w:instrText xml:space="preserve"> PAGEREF _Toc13814 \h </w:instrText>
           </w:r>
           <w:r>
             <w:fldChar w:fldCharType="separate"/>
           </w:r>
           <w:r>
-            <w:t>11</w:t>
+            <w:t>12</w:t>
           </w:r>
           <w:r>
             <w:fldChar w:fldCharType="end"/>
@@ -2077,7 +2260,7 @@
               <w:bCs/>
               <w:lang w:val="zh-CN"/>
             </w:rPr>
-            <w:instrText xml:space="preserve"> HYPERLINK \l _Toc11298 </w:instrText>
+            <w:instrText xml:space="preserve"> HYPERLINK \l _Toc17336 </w:instrText>
           </w:r>
           <w:r>
             <w:rPr>
@@ -2100,13 +2283,13 @@
             <w:fldChar w:fldCharType="begin"/>
           </w:r>
           <w:r>
-            <w:instrText xml:space="preserve"> PAGEREF _Toc11298 \h </w:instrText>
+            <w:instrText xml:space="preserve"> PAGEREF _Toc17336 \h </w:instrText>
           </w:r>
           <w:r>
             <w:fldChar w:fldCharType="separate"/>
           </w:r>
           <w:r>
-            <w:t>11</w:t>
+            <w:t>12</w:t>
           </w:r>
           <w:r>
             <w:fldChar w:fldCharType="end"/>
@@ -2138,7 +2321,7 @@
               <w:bCs/>
               <w:lang w:val="zh-CN"/>
             </w:rPr>
-            <w:instrText xml:space="preserve"> HYPERLINK \l _Toc21361 </w:instrText>
+            <w:instrText xml:space="preserve"> HYPERLINK \l _Toc16785 </w:instrText>
           </w:r>
           <w:r>
             <w:rPr>
@@ -2161,13 +2344,13 @@
             <w:fldChar w:fldCharType="begin"/>
           </w:r>
           <w:r>
-            <w:instrText xml:space="preserve"> PAGEREF _Toc21361 \h </w:instrText>
+            <w:instrText xml:space="preserve"> PAGEREF _Toc16785 \h </w:instrText>
           </w:r>
           <w:r>
             <w:fldChar w:fldCharType="separate"/>
           </w:r>
           <w:r>
-            <w:t>11</w:t>
+            <w:t>12</w:t>
           </w:r>
           <w:r>
             <w:fldChar w:fldCharType="end"/>
@@ -2199,7 +2382,7 @@
               <w:bCs/>
               <w:lang w:val="zh-CN"/>
             </w:rPr>
-            <w:instrText xml:space="preserve"> HYPERLINK \l _Toc496 </w:instrText>
+            <w:instrText xml:space="preserve"> HYPERLINK \l _Toc17115 </w:instrText>
           </w:r>
           <w:r>
             <w:rPr>
@@ -2222,13 +2405,13 @@
             <w:fldChar w:fldCharType="begin"/>
           </w:r>
           <w:r>
-            <w:instrText xml:space="preserve"> PAGEREF _Toc496 \h </w:instrText>
+            <w:instrText xml:space="preserve"> PAGEREF _Toc17115 \h </w:instrText>
           </w:r>
           <w:r>
             <w:fldChar w:fldCharType="separate"/>
           </w:r>
           <w:r>
-            <w:t>11</w:t>
+            <w:t>12</w:t>
           </w:r>
           <w:r>
             <w:fldChar w:fldCharType="end"/>
@@ -2260,7 +2443,7 @@
               <w:bCs/>
               <w:lang w:val="zh-CN"/>
             </w:rPr>
-            <w:instrText xml:space="preserve"> HYPERLINK \l _Toc24672 </w:instrText>
+            <w:instrText xml:space="preserve"> HYPERLINK \l _Toc15854 </w:instrText>
           </w:r>
           <w:r>
             <w:rPr>
@@ -2283,13 +2466,13 @@
             <w:fldChar w:fldCharType="begin"/>
           </w:r>
           <w:r>
-            <w:instrText xml:space="preserve"> PAGEREF _Toc24672 \h </w:instrText>
+            <w:instrText xml:space="preserve"> PAGEREF _Toc15854 \h </w:instrText>
           </w:r>
           <w:r>
             <w:fldChar w:fldCharType="separate"/>
           </w:r>
           <w:r>
-            <w:t>11</w:t>
+            <w:t>12</w:t>
           </w:r>
           <w:r>
             <w:fldChar w:fldCharType="end"/>
@@ -2305,7 +2488,14 @@
         <w:p>
           <w:pPr>
             <w:rPr>
-              <w:rFonts w:hint="eastAsia"/>
+              <w:rFonts w:asciiTheme="minorHAnsi" w:hAnsiTheme="minorHAnsi" w:eastAsiaTheme="minorEastAsia" w:cstheme="minorBidi"/>
+              <w:b/>
+              <w:bCs/>
+              <w:color w:val="auto"/>
+              <w:kern w:val="2"/>
+              <w:sz w:val="21"/>
+              <w:szCs w:val="22"/>
+              <w:lang w:val="zh-CN"/>
             </w:rPr>
           </w:pPr>
           <w:r>
@@ -2321,14 +2511,589 @@
     <w:p>
       <w:pPr>
         <w:rPr>
-          <w:rFonts w:hint="eastAsia"/>
-        </w:rPr>
-      </w:pPr>
-    </w:p>
-    <w:p>
-      <w:pPr>
-        <w:rPr>
-          <w:rFonts w:hint="default" w:eastAsiaTheme="minorEastAsia"/>
+          <w:rFonts w:asciiTheme="minorHAnsi" w:hAnsiTheme="minorHAnsi" w:eastAsiaTheme="minorEastAsia" w:cstheme="minorBidi"/>
+          <w:b/>
+          <w:bCs/>
+          <w:color w:val="auto"/>
+          <w:kern w:val="2"/>
+          <w:sz w:val="21"/>
+          <w:szCs w:val="22"/>
+          <w:lang w:val="zh-CN"/>
+        </w:rPr>
+      </w:pPr>
+    </w:p>
+    <w:p>
+      <w:pPr>
+        <w:rPr>
+          <w:rFonts w:asciiTheme="minorHAnsi" w:hAnsiTheme="minorHAnsi" w:eastAsiaTheme="minorEastAsia" w:cstheme="minorBidi"/>
+          <w:b/>
+          <w:bCs/>
+          <w:color w:val="auto"/>
+          <w:kern w:val="2"/>
+          <w:sz w:val="21"/>
+          <w:szCs w:val="22"/>
+          <w:lang w:val="zh-CN"/>
+        </w:rPr>
+      </w:pPr>
+    </w:p>
+    <w:p>
+      <w:pPr>
+        <w:rPr>
+          <w:rFonts w:asciiTheme="minorHAnsi" w:hAnsiTheme="minorHAnsi" w:eastAsiaTheme="minorEastAsia" w:cstheme="minorBidi"/>
+          <w:b/>
+          <w:bCs/>
+          <w:color w:val="auto"/>
+          <w:kern w:val="2"/>
+          <w:sz w:val="21"/>
+          <w:szCs w:val="22"/>
+          <w:lang w:val="zh-CN"/>
+        </w:rPr>
+      </w:pPr>
+    </w:p>
+    <w:p>
+      <w:pPr>
+        <w:rPr>
+          <w:rFonts w:asciiTheme="minorHAnsi" w:hAnsiTheme="minorHAnsi" w:eastAsiaTheme="minorEastAsia" w:cstheme="minorBidi"/>
+          <w:b/>
+          <w:bCs/>
+          <w:color w:val="auto"/>
+          <w:kern w:val="2"/>
+          <w:sz w:val="21"/>
+          <w:szCs w:val="22"/>
+          <w:lang w:val="zh-CN"/>
+        </w:rPr>
+      </w:pPr>
+    </w:p>
+    <w:p>
+      <w:pPr>
+        <w:rPr>
+          <w:rFonts w:asciiTheme="minorHAnsi" w:hAnsiTheme="minorHAnsi" w:eastAsiaTheme="minorEastAsia" w:cstheme="minorBidi"/>
+          <w:b/>
+          <w:bCs/>
+          <w:color w:val="auto"/>
+          <w:kern w:val="2"/>
+          <w:sz w:val="21"/>
+          <w:szCs w:val="22"/>
+          <w:lang w:val="zh-CN"/>
+        </w:rPr>
+      </w:pPr>
+    </w:p>
+    <w:p>
+      <w:pPr>
+        <w:rPr>
+          <w:rFonts w:asciiTheme="minorHAnsi" w:hAnsiTheme="minorHAnsi" w:eastAsiaTheme="minorEastAsia" w:cstheme="minorBidi"/>
+          <w:b/>
+          <w:bCs/>
+          <w:color w:val="auto"/>
+          <w:kern w:val="2"/>
+          <w:sz w:val="21"/>
+          <w:szCs w:val="22"/>
+          <w:lang w:val="zh-CN"/>
+        </w:rPr>
+      </w:pPr>
+    </w:p>
+    <w:p>
+      <w:pPr>
+        <w:rPr>
+          <w:rFonts w:asciiTheme="minorHAnsi" w:hAnsiTheme="minorHAnsi" w:eastAsiaTheme="minorEastAsia" w:cstheme="minorBidi"/>
+          <w:b/>
+          <w:bCs/>
+          <w:color w:val="auto"/>
+          <w:kern w:val="2"/>
+          <w:sz w:val="21"/>
+          <w:szCs w:val="22"/>
+          <w:lang w:val="zh-CN"/>
+        </w:rPr>
+      </w:pPr>
+    </w:p>
+    <w:p>
+      <w:pPr>
+        <w:rPr>
+          <w:rFonts w:asciiTheme="minorHAnsi" w:hAnsiTheme="minorHAnsi" w:eastAsiaTheme="minorEastAsia" w:cstheme="minorBidi"/>
+          <w:b/>
+          <w:bCs/>
+          <w:color w:val="auto"/>
+          <w:kern w:val="2"/>
+          <w:sz w:val="21"/>
+          <w:szCs w:val="22"/>
+          <w:lang w:val="zh-CN"/>
+        </w:rPr>
+      </w:pPr>
+    </w:p>
+    <w:p>
+      <w:pPr>
+        <w:rPr>
+          <w:rFonts w:asciiTheme="minorHAnsi" w:hAnsiTheme="minorHAnsi" w:eastAsiaTheme="minorEastAsia" w:cstheme="minorBidi"/>
+          <w:b/>
+          <w:bCs/>
+          <w:color w:val="auto"/>
+          <w:kern w:val="2"/>
+          <w:sz w:val="21"/>
+          <w:szCs w:val="22"/>
+          <w:lang w:val="zh-CN"/>
+        </w:rPr>
+      </w:pPr>
+    </w:p>
+    <w:p>
+      <w:pPr>
+        <w:rPr>
+          <w:rFonts w:asciiTheme="minorHAnsi" w:hAnsiTheme="minorHAnsi" w:eastAsiaTheme="minorEastAsia" w:cstheme="minorBidi"/>
+          <w:b/>
+          <w:bCs/>
+          <w:color w:val="auto"/>
+          <w:kern w:val="2"/>
+          <w:sz w:val="21"/>
+          <w:szCs w:val="22"/>
+          <w:lang w:val="zh-CN"/>
+        </w:rPr>
+      </w:pPr>
+    </w:p>
+    <w:p>
+      <w:pPr>
+        <w:rPr>
+          <w:rFonts w:asciiTheme="minorHAnsi" w:hAnsiTheme="minorHAnsi" w:eastAsiaTheme="minorEastAsia" w:cstheme="minorBidi"/>
+          <w:b/>
+          <w:bCs/>
+          <w:color w:val="auto"/>
+          <w:kern w:val="2"/>
+          <w:sz w:val="21"/>
+          <w:szCs w:val="22"/>
+          <w:lang w:val="zh-CN"/>
+        </w:rPr>
+      </w:pPr>
+      <w:bookmarkStart w:id="42" w:name="_GoBack"/>
+      <w:bookmarkEnd w:id="42"/>
+    </w:p>
+    <w:p>
+      <w:pPr>
+        <w:rPr>
+          <w:rFonts w:asciiTheme="minorHAnsi" w:hAnsiTheme="minorHAnsi" w:eastAsiaTheme="minorEastAsia" w:cstheme="minorBidi"/>
+          <w:b/>
+          <w:bCs/>
+          <w:color w:val="auto"/>
+          <w:kern w:val="2"/>
+          <w:sz w:val="21"/>
+          <w:szCs w:val="22"/>
+          <w:lang w:val="zh-CN"/>
+        </w:rPr>
+      </w:pPr>
+    </w:p>
+    <w:p>
+      <w:pPr>
+        <w:rPr>
+          <w:rFonts w:asciiTheme="minorHAnsi" w:hAnsiTheme="minorHAnsi" w:eastAsiaTheme="minorEastAsia" w:cstheme="minorBidi"/>
+          <w:b/>
+          <w:bCs/>
+          <w:color w:val="auto"/>
+          <w:kern w:val="2"/>
+          <w:sz w:val="21"/>
+          <w:szCs w:val="22"/>
+          <w:lang w:val="zh-CN"/>
+        </w:rPr>
+      </w:pPr>
+    </w:p>
+    <w:p>
+      <w:pPr>
+        <w:rPr>
+          <w:rFonts w:asciiTheme="minorHAnsi" w:hAnsiTheme="minorHAnsi" w:eastAsiaTheme="minorEastAsia" w:cstheme="minorBidi"/>
+          <w:b/>
+          <w:bCs/>
+          <w:color w:val="auto"/>
+          <w:kern w:val="2"/>
+          <w:sz w:val="21"/>
+          <w:szCs w:val="22"/>
+          <w:lang w:val="zh-CN"/>
+        </w:rPr>
+      </w:pPr>
+    </w:p>
+    <w:p>
+      <w:pPr>
+        <w:rPr>
+          <w:rFonts w:asciiTheme="minorHAnsi" w:hAnsiTheme="minorHAnsi" w:eastAsiaTheme="minorEastAsia" w:cstheme="minorBidi"/>
+          <w:b/>
+          <w:bCs/>
+          <w:color w:val="auto"/>
+          <w:kern w:val="2"/>
+          <w:sz w:val="21"/>
+          <w:szCs w:val="22"/>
+          <w:lang w:val="zh-CN"/>
+        </w:rPr>
+      </w:pPr>
+    </w:p>
+    <w:p>
+      <w:pPr>
+        <w:rPr>
+          <w:rFonts w:asciiTheme="minorHAnsi" w:hAnsiTheme="minorHAnsi" w:eastAsiaTheme="minorEastAsia" w:cstheme="minorBidi"/>
+          <w:b/>
+          <w:bCs/>
+          <w:color w:val="auto"/>
+          <w:kern w:val="2"/>
+          <w:sz w:val="21"/>
+          <w:szCs w:val="22"/>
+          <w:lang w:val="zh-CN"/>
+        </w:rPr>
+      </w:pPr>
+    </w:p>
+    <w:p>
+      <w:pPr>
+        <w:rPr>
+          <w:rFonts w:asciiTheme="minorHAnsi" w:hAnsiTheme="minorHAnsi" w:eastAsiaTheme="minorEastAsia" w:cstheme="minorBidi"/>
+          <w:b/>
+          <w:bCs/>
+          <w:color w:val="auto"/>
+          <w:kern w:val="2"/>
+          <w:sz w:val="21"/>
+          <w:szCs w:val="22"/>
+          <w:lang w:val="zh-CN"/>
+        </w:rPr>
+      </w:pPr>
+    </w:p>
+    <w:p>
+      <w:pPr>
+        <w:rPr>
+          <w:rFonts w:asciiTheme="minorHAnsi" w:hAnsiTheme="minorHAnsi" w:eastAsiaTheme="minorEastAsia" w:cstheme="minorBidi"/>
+          <w:b/>
+          <w:bCs/>
+          <w:color w:val="auto"/>
+          <w:kern w:val="2"/>
+          <w:sz w:val="21"/>
+          <w:szCs w:val="22"/>
+          <w:lang w:val="zh-CN"/>
+        </w:rPr>
+      </w:pPr>
+    </w:p>
+    <w:p>
+      <w:pPr>
+        <w:rPr>
+          <w:rFonts w:asciiTheme="minorHAnsi" w:hAnsiTheme="minorHAnsi" w:eastAsiaTheme="minorEastAsia" w:cstheme="minorBidi"/>
+          <w:b/>
+          <w:bCs/>
+          <w:color w:val="auto"/>
+          <w:kern w:val="2"/>
+          <w:sz w:val="21"/>
+          <w:szCs w:val="22"/>
+          <w:lang w:val="zh-CN"/>
+        </w:rPr>
+      </w:pPr>
+    </w:p>
+    <w:p>
+      <w:pPr>
+        <w:rPr>
+          <w:rFonts w:asciiTheme="minorHAnsi" w:hAnsiTheme="minorHAnsi" w:eastAsiaTheme="minorEastAsia" w:cstheme="minorBidi"/>
+          <w:b/>
+          <w:bCs/>
+          <w:color w:val="auto"/>
+          <w:kern w:val="2"/>
+          <w:sz w:val="21"/>
+          <w:szCs w:val="22"/>
+          <w:lang w:val="zh-CN"/>
+        </w:rPr>
+      </w:pPr>
+    </w:p>
+    <w:p>
+      <w:pPr>
+        <w:rPr>
+          <w:rFonts w:asciiTheme="minorHAnsi" w:hAnsiTheme="minorHAnsi" w:eastAsiaTheme="minorEastAsia" w:cstheme="minorBidi"/>
+          <w:b/>
+          <w:bCs/>
+          <w:color w:val="auto"/>
+          <w:kern w:val="2"/>
+          <w:sz w:val="21"/>
+          <w:szCs w:val="22"/>
+          <w:lang w:val="zh-CN"/>
+        </w:rPr>
+      </w:pPr>
+    </w:p>
+    <w:p>
+      <w:pPr>
+        <w:rPr>
+          <w:rFonts w:asciiTheme="minorHAnsi" w:hAnsiTheme="minorHAnsi" w:eastAsiaTheme="minorEastAsia" w:cstheme="minorBidi"/>
+          <w:b/>
+          <w:bCs/>
+          <w:color w:val="auto"/>
+          <w:kern w:val="2"/>
+          <w:sz w:val="21"/>
+          <w:szCs w:val="22"/>
+          <w:lang w:val="zh-CN"/>
+        </w:rPr>
+      </w:pPr>
+    </w:p>
+    <w:p>
+      <w:pPr>
+        <w:rPr>
+          <w:rFonts w:asciiTheme="minorHAnsi" w:hAnsiTheme="minorHAnsi" w:eastAsiaTheme="minorEastAsia" w:cstheme="minorBidi"/>
+          <w:b/>
+          <w:bCs/>
+          <w:color w:val="auto"/>
+          <w:kern w:val="2"/>
+          <w:sz w:val="21"/>
+          <w:szCs w:val="22"/>
+          <w:lang w:val="zh-CN"/>
+        </w:rPr>
+      </w:pPr>
+    </w:p>
+    <w:p>
+      <w:pPr>
+        <w:rPr>
+          <w:rFonts w:asciiTheme="minorHAnsi" w:hAnsiTheme="minorHAnsi" w:eastAsiaTheme="minorEastAsia" w:cstheme="minorBidi"/>
+          <w:b/>
+          <w:bCs/>
+          <w:color w:val="auto"/>
+          <w:kern w:val="2"/>
+          <w:sz w:val="21"/>
+          <w:szCs w:val="22"/>
+          <w:lang w:val="zh-CN"/>
+        </w:rPr>
+      </w:pPr>
+    </w:p>
+    <w:p>
+      <w:pPr>
+        <w:rPr>
+          <w:rFonts w:asciiTheme="minorHAnsi" w:hAnsiTheme="minorHAnsi" w:eastAsiaTheme="minorEastAsia" w:cstheme="minorBidi"/>
+          <w:b/>
+          <w:bCs/>
+          <w:color w:val="auto"/>
+          <w:kern w:val="2"/>
+          <w:sz w:val="21"/>
+          <w:szCs w:val="22"/>
+          <w:lang w:val="zh-CN"/>
+        </w:rPr>
+      </w:pPr>
+    </w:p>
+    <w:p>
+      <w:pPr>
+        <w:rPr>
+          <w:rFonts w:asciiTheme="minorHAnsi" w:hAnsiTheme="minorHAnsi" w:eastAsiaTheme="minorEastAsia" w:cstheme="minorBidi"/>
+          <w:b/>
+          <w:bCs/>
+          <w:color w:val="auto"/>
+          <w:kern w:val="2"/>
+          <w:sz w:val="21"/>
+          <w:szCs w:val="22"/>
+          <w:lang w:val="zh-CN"/>
+        </w:rPr>
+      </w:pPr>
+    </w:p>
+    <w:p>
+      <w:pPr>
+        <w:rPr>
+          <w:rFonts w:asciiTheme="minorHAnsi" w:hAnsiTheme="minorHAnsi" w:eastAsiaTheme="minorEastAsia" w:cstheme="minorBidi"/>
+          <w:b/>
+          <w:bCs/>
+          <w:color w:val="auto"/>
+          <w:kern w:val="2"/>
+          <w:sz w:val="21"/>
+          <w:szCs w:val="22"/>
+          <w:lang w:val="zh-CN"/>
+        </w:rPr>
+      </w:pPr>
+    </w:p>
+    <w:p>
+      <w:pPr>
+        <w:rPr>
+          <w:rFonts w:asciiTheme="minorHAnsi" w:hAnsiTheme="minorHAnsi" w:eastAsiaTheme="minorEastAsia" w:cstheme="minorBidi"/>
+          <w:b/>
+          <w:bCs/>
+          <w:color w:val="auto"/>
+          <w:kern w:val="2"/>
+          <w:sz w:val="21"/>
+          <w:szCs w:val="22"/>
+          <w:lang w:val="zh-CN"/>
+        </w:rPr>
+      </w:pPr>
+    </w:p>
+    <w:p>
+      <w:pPr>
+        <w:rPr>
+          <w:rFonts w:asciiTheme="minorHAnsi" w:hAnsiTheme="minorHAnsi" w:eastAsiaTheme="minorEastAsia" w:cstheme="minorBidi"/>
+          <w:b/>
+          <w:bCs/>
+          <w:color w:val="auto"/>
+          <w:kern w:val="2"/>
+          <w:sz w:val="21"/>
+          <w:szCs w:val="22"/>
+          <w:lang w:val="zh-CN"/>
+        </w:rPr>
+      </w:pPr>
+    </w:p>
+    <w:p>
+      <w:pPr>
+        <w:rPr>
+          <w:rFonts w:asciiTheme="minorHAnsi" w:hAnsiTheme="minorHAnsi" w:eastAsiaTheme="minorEastAsia" w:cstheme="minorBidi"/>
+          <w:b/>
+          <w:bCs/>
+          <w:color w:val="auto"/>
+          <w:kern w:val="2"/>
+          <w:sz w:val="21"/>
+          <w:szCs w:val="22"/>
+          <w:lang w:val="zh-CN"/>
+        </w:rPr>
+      </w:pPr>
+    </w:p>
+    <w:p>
+      <w:pPr>
+        <w:rPr>
+          <w:rFonts w:asciiTheme="minorHAnsi" w:hAnsiTheme="minorHAnsi" w:eastAsiaTheme="minorEastAsia" w:cstheme="minorBidi"/>
+          <w:b/>
+          <w:bCs/>
+          <w:color w:val="auto"/>
+          <w:kern w:val="2"/>
+          <w:sz w:val="21"/>
+          <w:szCs w:val="22"/>
+          <w:lang w:val="zh-CN"/>
+        </w:rPr>
+      </w:pPr>
+    </w:p>
+    <w:p>
+      <w:pPr>
+        <w:rPr>
+          <w:rFonts w:asciiTheme="minorHAnsi" w:hAnsiTheme="minorHAnsi" w:eastAsiaTheme="minorEastAsia" w:cstheme="minorBidi"/>
+          <w:b/>
+          <w:bCs/>
+          <w:color w:val="auto"/>
+          <w:kern w:val="2"/>
+          <w:sz w:val="21"/>
+          <w:szCs w:val="22"/>
+          <w:lang w:val="zh-CN"/>
+        </w:rPr>
+      </w:pPr>
+    </w:p>
+    <w:p>
+      <w:pPr>
+        <w:rPr>
+          <w:rFonts w:asciiTheme="minorHAnsi" w:hAnsiTheme="minorHAnsi" w:eastAsiaTheme="minorEastAsia" w:cstheme="minorBidi"/>
+          <w:b/>
+          <w:bCs/>
+          <w:color w:val="auto"/>
+          <w:kern w:val="2"/>
+          <w:sz w:val="21"/>
+          <w:szCs w:val="22"/>
+          <w:lang w:val="zh-CN"/>
+        </w:rPr>
+      </w:pPr>
+    </w:p>
+    <w:p>
+      <w:pPr>
+        <w:rPr>
+          <w:rFonts w:asciiTheme="minorHAnsi" w:hAnsiTheme="minorHAnsi" w:eastAsiaTheme="minorEastAsia" w:cstheme="minorBidi"/>
+          <w:b/>
+          <w:bCs/>
+          <w:color w:val="auto"/>
+          <w:kern w:val="2"/>
+          <w:sz w:val="21"/>
+          <w:szCs w:val="22"/>
+          <w:lang w:val="zh-CN"/>
+        </w:rPr>
+      </w:pPr>
+    </w:p>
+    <w:p>
+      <w:pPr>
+        <w:rPr>
+          <w:rFonts w:asciiTheme="minorHAnsi" w:hAnsiTheme="minorHAnsi" w:eastAsiaTheme="minorEastAsia" w:cstheme="minorBidi"/>
+          <w:b/>
+          <w:bCs/>
+          <w:color w:val="auto"/>
+          <w:kern w:val="2"/>
+          <w:sz w:val="21"/>
+          <w:szCs w:val="22"/>
+          <w:lang w:val="zh-CN"/>
+        </w:rPr>
+      </w:pPr>
+    </w:p>
+    <w:p>
+      <w:pPr>
+        <w:rPr>
+          <w:rFonts w:asciiTheme="minorHAnsi" w:hAnsiTheme="minorHAnsi" w:eastAsiaTheme="minorEastAsia" w:cstheme="minorBidi"/>
+          <w:b/>
+          <w:bCs/>
+          <w:color w:val="auto"/>
+          <w:kern w:val="2"/>
+          <w:sz w:val="21"/>
+          <w:szCs w:val="22"/>
+          <w:lang w:val="zh-CN"/>
+        </w:rPr>
+      </w:pPr>
+    </w:p>
+    <w:p>
+      <w:pPr>
+        <w:rPr>
+          <w:rFonts w:asciiTheme="minorHAnsi" w:hAnsiTheme="minorHAnsi" w:eastAsiaTheme="minorEastAsia" w:cstheme="minorBidi"/>
+          <w:b/>
+          <w:bCs/>
+          <w:color w:val="auto"/>
+          <w:kern w:val="2"/>
+          <w:sz w:val="21"/>
+          <w:szCs w:val="22"/>
+          <w:lang w:val="zh-CN"/>
+        </w:rPr>
+      </w:pPr>
+    </w:p>
+    <w:p>
+      <w:pPr>
+        <w:rPr>
+          <w:rFonts w:asciiTheme="minorHAnsi" w:hAnsiTheme="minorHAnsi" w:eastAsiaTheme="minorEastAsia" w:cstheme="minorBidi"/>
+          <w:b/>
+          <w:bCs/>
+          <w:color w:val="auto"/>
+          <w:kern w:val="2"/>
+          <w:sz w:val="21"/>
+          <w:szCs w:val="22"/>
+          <w:lang w:val="zh-CN"/>
+        </w:rPr>
+      </w:pPr>
+    </w:p>
+    <w:p>
+      <w:pPr>
+        <w:rPr>
+          <w:rFonts w:asciiTheme="minorHAnsi" w:hAnsiTheme="minorHAnsi" w:eastAsiaTheme="minorEastAsia" w:cstheme="minorBidi"/>
+          <w:b/>
+          <w:bCs/>
+          <w:color w:val="auto"/>
+          <w:kern w:val="2"/>
+          <w:sz w:val="21"/>
+          <w:szCs w:val="22"/>
+          <w:lang w:val="zh-CN"/>
+        </w:rPr>
+      </w:pPr>
+    </w:p>
+    <w:p>
+      <w:pPr>
+        <w:rPr>
+          <w:rFonts w:asciiTheme="minorHAnsi" w:hAnsiTheme="minorHAnsi" w:eastAsiaTheme="minorEastAsia" w:cstheme="minorBidi"/>
+          <w:b/>
+          <w:bCs/>
+          <w:color w:val="auto"/>
+          <w:kern w:val="2"/>
+          <w:sz w:val="21"/>
+          <w:szCs w:val="22"/>
+          <w:lang w:val="zh-CN"/>
+        </w:rPr>
+      </w:pPr>
+    </w:p>
+    <w:p>
+      <w:pPr>
+        <w:rPr>
+          <w:rFonts w:asciiTheme="minorHAnsi" w:hAnsiTheme="minorHAnsi" w:eastAsiaTheme="minorEastAsia" w:cstheme="minorBidi"/>
+          <w:b/>
+          <w:bCs/>
+          <w:color w:val="auto"/>
+          <w:kern w:val="2"/>
+          <w:sz w:val="21"/>
+          <w:szCs w:val="22"/>
+          <w:lang w:val="zh-CN"/>
+        </w:rPr>
+      </w:pPr>
+    </w:p>
+    <w:p>
+      <w:pPr>
+        <w:rPr>
+          <w:rFonts w:hint="default" w:asciiTheme="minorHAnsi" w:hAnsiTheme="minorHAnsi" w:eastAsiaTheme="minorEastAsia" w:cstheme="minorBidi"/>
+          <w:b/>
+          <w:bCs/>
+          <w:color w:val="auto"/>
+          <w:kern w:val="2"/>
+          <w:sz w:val="21"/>
+          <w:szCs w:val="22"/>
           <w:lang w:val="en-US" w:eastAsia="zh-CN"/>
         </w:rPr>
       </w:pPr>
@@ -2608,7 +3373,7 @@
                 <w:rFonts w:hint="eastAsia"/>
                 <w:lang w:val="en-US" w:eastAsia="zh-CN"/>
               </w:rPr>
-              <w:t>1.2</w:t>
+              <w:t>3.0</w:t>
             </w:r>
           </w:p>
         </w:tc>
@@ -2725,7 +3490,7 @@
                 <w:rFonts w:hint="eastAsia"/>
                 <w:lang w:val="en-US" w:eastAsia="zh-CN"/>
               </w:rPr>
-              <w:t>08</w:t>
+              <w:t>09</w:t>
             </w:r>
             <w:r>
               <w:t>-</w:t>
@@ -3048,16 +3813,9 @@
     </w:p>
     <w:p>
       <w:pPr>
-        <w:rPr>
-          <w:rFonts w:hint="eastAsia"/>
-        </w:rPr>
-      </w:pPr>
-    </w:p>
-    <w:p>
-      <w:pPr>
         <w:pStyle w:val="2"/>
       </w:pPr>
-      <w:bookmarkStart w:id="1" w:name="_Toc28083"/>
+      <w:bookmarkStart w:id="1" w:name="_Toc31075"/>
       <w:r>
         <w:rPr>
           <w:rFonts w:hint="eastAsia"/>
@@ -3073,7 +3831,7 @@
           <w:rFonts w:hint="eastAsia"/>
         </w:rPr>
       </w:pPr>
-      <w:bookmarkStart w:id="2" w:name="_Toc7606"/>
+      <w:bookmarkStart w:id="2" w:name="_Toc19616"/>
       <w:r>
         <w:rPr>
           <w:rFonts w:hint="eastAsia"/>
@@ -3122,7 +3880,7 @@
           <w:lang w:eastAsia="zh-CN"/>
         </w:rPr>
       </w:pPr>
-      <w:bookmarkStart w:id="3" w:name="_Toc25444"/>
+      <w:bookmarkStart w:id="3" w:name="_Toc17247"/>
       <w:r>
         <w:rPr>
           <w:rFonts w:hint="eastAsia"/>
@@ -3158,7 +3916,7 @@
           <w:lang w:val="en-US" w:eastAsia="zh-CN"/>
         </w:rPr>
       </w:pPr>
-      <w:bookmarkStart w:id="4" w:name="_Toc29610"/>
+      <w:bookmarkStart w:id="4" w:name="_Toc26034"/>
       <w:r>
         <w:rPr>
           <w:rFonts w:hint="eastAsia"/>
@@ -3208,7 +3966,7 @@
           <w:lang w:val="en-US" w:eastAsia="zh-CN"/>
         </w:rPr>
       </w:pPr>
-      <w:bookmarkStart w:id="5" w:name="_Toc14235"/>
+      <w:bookmarkStart w:id="5" w:name="_Toc9015"/>
       <w:r>
         <w:rPr>
           <w:rFonts w:hint="eastAsia"/>
@@ -3228,32 +3986,16 @@
       <w:pPr>
         <w:ind w:firstLine="420"/>
         <w:rPr>
-          <w:rFonts w:hint="default"/>
-          <w:lang w:val="en-US" w:eastAsia="zh-CN"/>
-        </w:rPr>
-      </w:pPr>
-      <w:r>
-        <w:rPr>
-          <w:rFonts w:hint="eastAsia"/>
-          <w:lang w:val="en-US" w:eastAsia="zh-CN"/>
-        </w:rPr>
-        <w:t>采用的是HTTP和TCP协议来作为基础通信协议.TCP和HTTP获取方式是不同的</w:t>
-      </w:r>
-    </w:p>
-    <w:p>
-      <w:pPr>
-        <w:ind w:firstLine="420"/>
-        <w:rPr>
-          <w:rFonts w:hint="eastAsia"/>
-          <w:lang w:val="en-US" w:eastAsia="zh-CN"/>
-        </w:rPr>
-      </w:pPr>
-      <w:r>
-        <w:rPr>
-          <w:rFonts w:hint="eastAsia"/>
-          <w:lang w:val="en-US" w:eastAsia="zh-CN"/>
-        </w:rPr>
-        <w:t>服务器启动会绑定两个端口,一个TCP消息端口,一个HTTP消息端口</w:t>
+          <w:rFonts w:hint="eastAsia"/>
+          <w:lang w:val="en-US" w:eastAsia="zh-CN"/>
+        </w:rPr>
+      </w:pPr>
+      <w:r>
+        <w:rPr>
+          <w:rFonts w:hint="eastAsia"/>
+          <w:lang w:val="en-US" w:eastAsia="zh-CN"/>
+        </w:rPr>
+        <w:t>采用的是HTTP协议来作为基础通信协议.也支持TCP和UDP</w:t>
       </w:r>
     </w:p>
     <w:p>
@@ -3269,7 +4011,7 @@
           <w:lang w:val="en-US" w:eastAsia="zh-CN"/>
         </w:rPr>
       </w:pPr>
-      <w:bookmarkStart w:id="6" w:name="_Toc874"/>
+      <w:bookmarkStart w:id="6" w:name="_Toc5276"/>
       <w:r>
         <w:rPr>
           <w:rFonts w:hint="eastAsia"/>
@@ -3308,7 +4050,7 @@
           <w:lang w:val="en-US" w:eastAsia="zh-CN"/>
         </w:rPr>
       </w:pPr>
-      <w:bookmarkStart w:id="7" w:name="_Toc14152"/>
+      <w:bookmarkStart w:id="7" w:name="_Toc15429"/>
       <w:r>
         <w:rPr>
           <w:rFonts w:hint="eastAsia"/>
@@ -3343,7 +4085,7 @@
           <w:lang w:val="en-US" w:eastAsia="zh-CN"/>
         </w:rPr>
       </w:pPr>
-      <w:bookmarkStart w:id="8" w:name="_Toc31549"/>
+      <w:bookmarkStart w:id="8" w:name="_Toc9392"/>
       <w:r>
         <w:rPr>
           <w:rFonts w:hint="eastAsia"/>
@@ -3369,7 +4111,7 @@
           <w:lang w:val="en-US" w:eastAsia="zh-CN"/>
         </w:rPr>
       </w:pPr>
-      <w:bookmarkStart w:id="9" w:name="_Toc24670"/>
+      <w:bookmarkStart w:id="9" w:name="_Toc5224"/>
       <w:r>
         <w:rPr>
           <w:rFonts w:hint="eastAsia"/>
@@ -3424,7 +4166,23 @@
           <w:rFonts w:hint="eastAsia"/>
           <w:lang w:val="en-US" w:eastAsia="zh-CN"/>
         </w:rPr>
-        <w:t>下载地址:https://gitee.com/xengine/libxengine</w:t>
+        <w:t>下载地址:https://gitee.com/xyry/libxengine</w:t>
+      </w:r>
+    </w:p>
+    <w:p>
+      <w:pPr>
+        <w:ind w:firstLine="420"/>
+        <w:rPr>
+          <w:rFonts w:hint="eastAsia"/>
+          <w:lang w:val="en-US" w:eastAsia="zh-CN"/>
+        </w:rPr>
+      </w:pPr>
+      <w:r>
+        <w:rPr>
+          <w:rFonts w:hint="eastAsia"/>
+          <w:lang w:val="en-US" w:eastAsia="zh-CN"/>
+        </w:rPr>
+        <w:t xml:space="preserve">         https://github.com/libxengine/xengine</w:t>
       </w:r>
     </w:p>
     <w:p>
@@ -3436,7 +4194,7 @@
           <w:lang w:val="en-US" w:eastAsia="zh-CN"/>
         </w:rPr>
       </w:pPr>
-      <w:bookmarkStart w:id="10" w:name="_Toc28397"/>
+      <w:bookmarkStart w:id="10" w:name="_Toc13513"/>
       <w:r>
         <w:rPr>
           <w:rFonts w:hint="eastAsia"/>
@@ -3587,7 +4345,7 @@
           <w:lang w:val="en-US" w:eastAsia="zh-CN"/>
         </w:rPr>
       </w:pPr>
-      <w:bookmarkStart w:id="11" w:name="_Toc22171"/>
+      <w:bookmarkStart w:id="11" w:name="_Toc1467"/>
       <w:r>
         <w:rPr>
           <w:rFonts w:hint="eastAsia"/>
@@ -3610,7 +4368,7 @@
           <w:rFonts w:hint="eastAsia"/>
           <w:lang w:val="en-US" w:eastAsia="zh-CN"/>
         </w:rPr>
-        <w:t>在完成环境配置后.你可以进入代码目录.使用VS2019打开XEngine_MQServiceApp.sln,然后选择x86 debug 编译.</w:t>
+        <w:t>在完成环境配置后.你可以进入代码目录.使用VS2019打开XEngine.sln,然后选择x86 debug 编译.</w:t>
       </w:r>
     </w:p>
     <w:p>
@@ -3626,7 +4384,7 @@
           <w:rFonts w:hint="eastAsia"/>
           <w:lang w:val="en-US" w:eastAsia="zh-CN"/>
         </w:rPr>
-        <w:t>如果环境没有错误,编译会直接成功.包含4个模块和一个EXE程序</w:t>
+        <w:t>如果环境没有错误,编译会直接成功.包含2个模块和2个EXE程序</w:t>
       </w:r>
     </w:p>
     <w:p>
@@ -3642,7 +4400,7 @@
           <w:rFonts w:hint="eastAsia"/>
           <w:lang w:val="en-US" w:eastAsia="zh-CN"/>
         </w:rPr>
-        <w:t>成功后,你需要拷贝XEngine_Release下的文件到你编译的目录下.然后拷贝依赖的XEngine模块与JSONCPP模块到你的编译目录下,运行XEngine_MQServiceApp.exe即可.如果没有错误,你可以看到下面的界面信息</w:t>
+        <w:t>成功后,你需要拷贝XEngine_Release下的文件到你编译的目录下.然后拷贝依赖的XEngine模块与JSONCPP模块到你的编译目录下,运行XEngine_XContral.exe即可.如果没有错误,你可以看到下面的界面信息</w:t>
       </w:r>
     </w:p>
     <w:p>
@@ -3654,7 +4412,7 @@
           <wp:inline distT="0" distB="0" distL="114300" distR="114300">
             <wp:extent cx="5268595" cy="2753360"/>
             <wp:effectExtent l="0" t="0" r="8255" b="8890"/>
-            <wp:docPr id="4" name="图片 1"/>
+            <wp:docPr id="1" name="图片 1"/>
             <wp:cNvGraphicFramePr>
               <a:graphicFrameLocks xmlns:a="http://schemas.openxmlformats.org/drawingml/2006/main" noChangeAspect="1"/>
             </wp:cNvGraphicFramePr>
@@ -3662,7 +4420,7 @@
               <a:graphicData uri="http://schemas.openxmlformats.org/drawingml/2006/picture">
                 <pic:pic xmlns:pic="http://schemas.openxmlformats.org/drawingml/2006/picture">
                   <pic:nvPicPr>
-                    <pic:cNvPr id="4" name="图片 1"/>
+                    <pic:cNvPr id="1" name="图片 1"/>
                     <pic:cNvPicPr>
                       <a:picLocks noChangeAspect="1"/>
                     </pic:cNvPicPr>
@@ -3720,7 +4478,7 @@
           <w:lang w:val="en-US" w:eastAsia="zh-CN"/>
         </w:rPr>
       </w:pPr>
-      <w:bookmarkStart w:id="12" w:name="_Toc15854"/>
+      <w:bookmarkStart w:id="12" w:name="_Toc14994"/>
       <w:r>
         <w:rPr>
           <w:rFonts w:hint="eastAsia"/>
@@ -3739,7 +4497,7 @@
           <w:lang w:val="en-US" w:eastAsia="zh-CN"/>
         </w:rPr>
       </w:pPr>
-      <w:bookmarkStart w:id="13" w:name="_Toc25483"/>
+      <w:bookmarkStart w:id="13" w:name="_Toc11065"/>
       <w:r>
         <w:rPr>
           <w:rFonts w:hint="eastAsia"/>
@@ -3794,16 +4552,7 @@
           <w:rFonts w:hint="eastAsia"/>
           <w:lang w:val="en-US" w:eastAsia="zh-CN"/>
         </w:rPr>
-        <w:t>sudo XEngine_LIN</w:t>
-      </w:r>
-      <w:bookmarkStart w:id="39" w:name="_GoBack"/>
-      <w:bookmarkEnd w:id="39"/>
-      <w:r>
-        <w:rPr>
-          <w:rFonts w:hint="eastAsia"/>
-          <w:lang w:val="en-US" w:eastAsia="zh-CN"/>
-        </w:rPr>
-        <w:t>Env.sh -i 3</w:t>
+        <w:t>sudo XEngine_LINEnv.sh -i 3</w:t>
       </w:r>
     </w:p>
     <w:p>
@@ -3879,7 +4628,7 @@
           <w:lang w:val="en-US" w:eastAsia="zh-CN"/>
         </w:rPr>
       </w:pPr>
-      <w:bookmarkStart w:id="14" w:name="_Toc31714"/>
+      <w:bookmarkStart w:id="14" w:name="_Toc22831"/>
       <w:r>
         <w:rPr>
           <w:rFonts w:hint="eastAsia"/>
@@ -4042,7 +4791,7 @@
           <w:lang w:val="en-US" w:eastAsia="zh-CN"/>
         </w:rPr>
       </w:pPr>
-      <w:bookmarkStart w:id="15" w:name="_Toc903"/>
+      <w:bookmarkStart w:id="15" w:name="_Toc1854"/>
       <w:r>
         <w:rPr>
           <w:rFonts w:hint="eastAsia"/>
@@ -4061,7 +4810,7 @@
           <w:lang w:val="en-US" w:eastAsia="zh-CN"/>
         </w:rPr>
       </w:pPr>
-      <w:bookmarkStart w:id="16" w:name="_Toc30224"/>
+      <w:bookmarkStart w:id="16" w:name="_Toc28203"/>
       <w:r>
         <w:rPr>
           <w:rFonts w:hint="eastAsia"/>
@@ -4143,7 +4892,7 @@
           <w:lang w:val="en-US" w:eastAsia="zh-CN"/>
         </w:rPr>
       </w:pPr>
-      <w:bookmarkStart w:id="17" w:name="_Toc20413"/>
+      <w:bookmarkStart w:id="17" w:name="_Toc23362"/>
       <w:r>
         <w:rPr>
           <w:rFonts w:hint="eastAsia"/>
@@ -4182,7 +4931,7 @@
           <w:rFonts w:hint="eastAsia"/>
           <w:lang w:val="en-US" w:eastAsia="zh-CN"/>
         </w:rPr>
-        <w:t>XEngine:V7.18</w:t>
+        <w:t>XEngine:V7.20</w:t>
       </w:r>
     </w:p>
     <w:p>
@@ -4210,7 +4959,7 @@
           <w:lang w:val="en-US" w:eastAsia="zh-CN"/>
         </w:rPr>
       </w:pPr>
-      <w:bookmarkStart w:id="18" w:name="_Toc1483"/>
+      <w:bookmarkStart w:id="18" w:name="_Toc3797"/>
       <w:r>
         <w:rPr>
           <w:rFonts w:hint="eastAsia"/>
@@ -4230,7 +4979,7 @@
         </w:rPr>
       </w:pPr>
       <w:bookmarkStart w:id="19" w:name="_Toc9453"/>
-      <w:bookmarkStart w:id="20" w:name="_Toc21904"/>
+      <w:bookmarkStart w:id="20" w:name="_Toc8773"/>
       <w:r>
         <w:rPr>
           <w:rFonts w:hint="eastAsia"/>
@@ -4282,8 +5031,8 @@
           <w:lang w:val="en-US" w:eastAsia="zh-CN"/>
         </w:rPr>
       </w:pPr>
-      <w:bookmarkStart w:id="21" w:name="_Toc7903"/>
-      <w:bookmarkStart w:id="22" w:name="_Toc3124"/>
+      <w:bookmarkStart w:id="21" w:name="_Toc3124"/>
+      <w:bookmarkStart w:id="22" w:name="_Toc16747"/>
       <w:r>
         <w:rPr>
           <w:rFonts w:hint="eastAsia"/>
@@ -4348,7 +5097,7 @@
         </w:rPr>
       </w:pPr>
       <w:bookmarkStart w:id="23" w:name="_Toc16924"/>
-      <w:bookmarkStart w:id="24" w:name="_Toc11722"/>
+      <w:bookmarkStart w:id="24" w:name="_Toc27588"/>
       <w:r>
         <w:rPr>
           <w:rFonts w:hint="eastAsia"/>
@@ -7365,7 +8114,7 @@
           <w:lang w:val="en-US" w:eastAsia="zh-CN"/>
         </w:rPr>
       </w:pPr>
-      <w:bookmarkStart w:id="25" w:name="_Toc17010"/>
+      <w:bookmarkStart w:id="25" w:name="_Toc22732"/>
       <w:r>
         <w:rPr>
           <w:rFonts w:hint="eastAsia"/>
@@ -7384,7 +8133,7 @@
           <w:lang w:val="en-US" w:eastAsia="zh-CN"/>
         </w:rPr>
       </w:pPr>
-      <w:bookmarkStart w:id="26" w:name="_Toc31343"/>
+      <w:bookmarkStart w:id="26" w:name="_Toc815"/>
       <w:r>
         <w:rPr>
           <w:rFonts w:hint="eastAsia"/>
@@ -7406,7 +8155,7 @@
           <w:rFonts w:hint="eastAsia"/>
           <w:lang w:val="en-US" w:eastAsia="zh-CN"/>
         </w:rPr>
-        <w:t>基础配置文件:XContral_Config.ini</w:t>
+        <w:t>配置文件:XEngine_Config.json</w:t>
       </w:r>
     </w:p>
     <w:p>
@@ -7418,7 +8167,7 @@
           <w:lang w:val="en-US" w:eastAsia="zh-CN"/>
         </w:rPr>
       </w:pPr>
-      <w:bookmarkStart w:id="27" w:name="_Toc521"/>
+      <w:bookmarkStart w:id="27" w:name="_Toc20099"/>
       <w:r>
         <w:rPr>
           <w:rFonts w:hint="eastAsia"/>
@@ -7427,21 +8176,6 @@
         <w:t>4.1.1 基本配置</w:t>
       </w:r>
       <w:bookmarkEnd w:id="27"/>
-    </w:p>
-    <w:p>
-      <w:pPr>
-        <w:rPr>
-          <w:rFonts w:hint="default"/>
-          <w:lang w:val="en-US" w:eastAsia="zh-CN"/>
-        </w:rPr>
-      </w:pPr>
-      <w:r>
-        <w:rPr>
-          <w:rFonts w:hint="eastAsia"/>
-          <w:lang w:val="en-US" w:eastAsia="zh-CN"/>
-        </w:rPr>
-        <w:t>ServiceManage 配置</w:t>
-      </w:r>
     </w:p>
     <w:p>
       <w:pPr>
@@ -7460,7 +8194,7 @@
           <w:rFonts w:hint="eastAsia"/>
           <w:lang w:val="en-US" w:eastAsia="zh-CN"/>
         </w:rPr>
-        <w:t>AutoStart: 1自动启动,0不自动启动</w:t>
+        <w:t>tszTaskUrl:HTTP任务地址</w:t>
       </w:r>
     </w:p>
     <w:p>
@@ -7480,7 +8214,7 @@
           <w:rFonts w:hint="eastAsia"/>
           <w:lang w:val="en-US" w:eastAsia="zh-CN"/>
         </w:rPr>
-        <w:t>HideWnd:后台运行</w:t>
+        <w:t>tszTmpFile:临时文件保存地址</w:t>
       </w:r>
     </w:p>
     <w:p>
@@ -7500,7 +8234,7 @@
           <w:rFonts w:hint="eastAsia"/>
           <w:lang w:val="en-US" w:eastAsia="zh-CN"/>
         </w:rPr>
-        <w:t>TaskTime:任务检查等待时间</w:t>
+        <w:t>bAutoStart:是否设置自动启动</w:t>
       </w:r>
     </w:p>
     <w:p>
@@ -7520,7 +8254,7 @@
           <w:rFonts w:hint="eastAsia"/>
           <w:lang w:val="en-US" w:eastAsia="zh-CN"/>
         </w:rPr>
-        <w:t>TaskUrl:HTTP任务地址</w:t>
+        <w:t>bHideWnd:启动自动隐藏窗口</w:t>
       </w:r>
     </w:p>
     <w:p>
@@ -7532,13 +8266,13 @@
           <w:lang w:val="en-US" w:eastAsia="zh-CN"/>
         </w:rPr>
       </w:pPr>
-      <w:bookmarkStart w:id="28" w:name="_Toc26685"/>
-      <w:r>
-        <w:rPr>
-          <w:rFonts w:hint="eastAsia"/>
-          <w:lang w:val="en-US" w:eastAsia="zh-CN"/>
-        </w:rPr>
-        <w:t>4.1.2 客户端配置</w:t>
+      <w:bookmarkStart w:id="28" w:name="_Toc28730"/>
+      <w:r>
+        <w:rPr>
+          <w:rFonts w:hint="eastAsia"/>
+          <w:lang w:val="en-US" w:eastAsia="zh-CN"/>
+        </w:rPr>
+        <w:t>4.1.2 时间配置</w:t>
       </w:r>
       <w:bookmarkEnd w:id="28"/>
     </w:p>
@@ -7554,7 +8288,7 @@
           <w:rFonts w:hint="eastAsia"/>
           <w:lang w:val="en-US" w:eastAsia="zh-CN"/>
         </w:rPr>
-        <w:t>ClientConfig配置</w:t>
+        <w:t>ClientTime配置</w:t>
       </w:r>
     </w:p>
     <w:p>
@@ -7574,14 +8308,14 @@
           <w:rFonts w:hint="default"/>
           <w:lang w:val="en-US" w:eastAsia="zh-CN"/>
         </w:rPr>
-        <w:t>bEnable</w:t>
-      </w:r>
-      <w:r>
-        <w:rPr>
-          <w:rFonts w:hint="eastAsia"/>
-          <w:lang w:val="en-US" w:eastAsia="zh-CN"/>
-        </w:rPr>
-        <w:t>:是否启用TCP客户端</w:t>
+        <w:t>nCheckTime</w:t>
+      </w:r>
+      <w:r>
+        <w:rPr>
+          <w:rFonts w:hint="eastAsia"/>
+          <w:lang w:val="en-US" w:eastAsia="zh-CN"/>
+        </w:rPr>
+        <w:t>:进程检查等待时间,单位秒</w:t>
       </w:r>
     </w:p>
     <w:p>
@@ -7601,14 +8335,48 @@
           <w:rFonts w:hint="default"/>
           <w:lang w:val="en-US" w:eastAsia="zh-CN"/>
         </w:rPr>
-        <w:t>nIPType</w:t>
-      </w:r>
-      <w:r>
-        <w:rPr>
-          <w:rFonts w:hint="eastAsia"/>
-          <w:lang w:val="en-US" w:eastAsia="zh-CN"/>
-        </w:rPr>
-        <w:t>:IP类型,TCP还是UDP</w:t>
+        <w:t>nErrorTime</w:t>
+      </w:r>
+      <w:r>
+        <w:rPr>
+          <w:rFonts w:hint="eastAsia"/>
+          <w:lang w:val="en-US" w:eastAsia="zh-CN"/>
+        </w:rPr>
+        <w:t>:最大允许进程启动错误次数</w:t>
+      </w:r>
+    </w:p>
+    <w:p>
+      <w:pPr>
+        <w:pStyle w:val="4"/>
+        <w:bidi w:val="0"/>
+        <w:rPr>
+          <w:rFonts w:hint="default"/>
+          <w:lang w:val="en-US" w:eastAsia="zh-CN"/>
+        </w:rPr>
+      </w:pPr>
+      <w:bookmarkStart w:id="29" w:name="_Toc5742"/>
+      <w:r>
+        <w:rPr>
+          <w:rFonts w:hint="eastAsia"/>
+          <w:lang w:val="en-US" w:eastAsia="zh-CN"/>
+        </w:rPr>
+        <w:t>4.1.3 客户端配置</w:t>
+      </w:r>
+      <w:bookmarkEnd w:id="29"/>
+    </w:p>
+    <w:p>
+      <w:pPr>
+        <w:rPr>
+          <w:rFonts w:hint="eastAsia"/>
+          <w:lang w:val="en-US" w:eastAsia="zh-CN"/>
+        </w:rPr>
+      </w:pPr>
+      <w:r>
+        <w:rPr>
+          <w:rFonts w:hint="eastAsia"/>
+          <w:lang w:val="en-US" w:eastAsia="zh-CN"/>
+        </w:rPr>
+        <w:t>ClientConfig配置</w:t>
       </w:r>
     </w:p>
     <w:p>
@@ -7628,14 +8396,14 @@
           <w:rFonts w:hint="default"/>
           <w:lang w:val="en-US" w:eastAsia="zh-CN"/>
         </w:rPr>
-        <w:t>tszAddr</w:t>
-      </w:r>
-      <w:r>
-        <w:rPr>
-          <w:rFonts w:hint="eastAsia"/>
-          <w:lang w:val="en-US" w:eastAsia="zh-CN"/>
-        </w:rPr>
-        <w:t>:服务器地址</w:t>
+        <w:t>bEnable</w:t>
+      </w:r>
+      <w:r>
+        <w:rPr>
+          <w:rFonts w:hint="eastAsia"/>
+          <w:lang w:val="en-US" w:eastAsia="zh-CN"/>
+        </w:rPr>
+        <w:t>:是否启用</w:t>
       </w:r>
     </w:p>
     <w:p>
@@ -7655,48 +8423,14 @@
           <w:rFonts w:hint="default"/>
           <w:lang w:val="en-US" w:eastAsia="zh-CN"/>
         </w:rPr>
-        <w:t>nPort</w:t>
-      </w:r>
-      <w:r>
-        <w:rPr>
-          <w:rFonts w:hint="eastAsia"/>
-          <w:lang w:val="en-US" w:eastAsia="zh-CN"/>
-        </w:rPr>
-        <w:t>:服务器端口</w:t>
-      </w:r>
-    </w:p>
-    <w:p>
-      <w:pPr>
-        <w:pStyle w:val="4"/>
-        <w:bidi w:val="0"/>
-        <w:rPr>
-          <w:rFonts w:hint="default"/>
-          <w:lang w:val="en-US" w:eastAsia="zh-CN"/>
-        </w:rPr>
-      </w:pPr>
-      <w:bookmarkStart w:id="29" w:name="_Toc23433"/>
-      <w:r>
-        <w:rPr>
-          <w:rFonts w:hint="eastAsia"/>
-          <w:lang w:val="en-US" w:eastAsia="zh-CN"/>
-        </w:rPr>
-        <w:t>4.1.3 日志配置</w:t>
-      </w:r>
-      <w:bookmarkEnd w:id="29"/>
-    </w:p>
-    <w:p>
-      <w:pPr>
-        <w:rPr>
-          <w:rFonts w:hint="eastAsia"/>
-          <w:lang w:val="en-US" w:eastAsia="zh-CN"/>
-        </w:rPr>
-      </w:pPr>
-      <w:r>
-        <w:rPr>
-          <w:rFonts w:hint="eastAsia"/>
-          <w:lang w:val="en-US" w:eastAsia="zh-CN"/>
-        </w:rPr>
-        <w:t>LogConfig配置</w:t>
+        <w:t>nIPType</w:t>
+      </w:r>
+      <w:r>
+        <w:rPr>
+          <w:rFonts w:hint="eastAsia"/>
+          <w:lang w:val="en-US" w:eastAsia="zh-CN"/>
+        </w:rPr>
+        <w:t>:网络类型,TCP还是UDP</w:t>
       </w:r>
     </w:p>
     <w:p>
@@ -7716,151 +8450,14 @@
           <w:rFonts w:hint="default"/>
           <w:lang w:val="en-US" w:eastAsia="zh-CN"/>
         </w:rPr>
-        <w:t>LogType</w:t>
-      </w:r>
-      <w:r>
-        <w:rPr>
-          <w:rFonts w:hint="eastAsia"/>
-          <w:lang w:val="en-US" w:eastAsia="zh-CN"/>
-        </w:rPr>
-        <w:t>:日志级别</w:t>
-      </w:r>
-    </w:p>
-    <w:p>
-      <w:pPr>
-        <w:pStyle w:val="2"/>
-        <w:bidi w:val="0"/>
-        <w:rPr>
-          <w:rFonts w:hint="eastAsia"/>
-          <w:lang w:val="en-US" w:eastAsia="zh-CN"/>
-        </w:rPr>
-      </w:pPr>
-      <w:bookmarkStart w:id="30" w:name="_Toc31005"/>
-      <w:r>
-        <w:rPr>
-          <w:rFonts w:hint="eastAsia"/>
-          <w:lang w:val="en-US" w:eastAsia="zh-CN"/>
-        </w:rPr>
-        <w:t>五 高级配置</w:t>
-      </w:r>
-      <w:bookmarkEnd w:id="30"/>
-    </w:p>
-    <w:p>
-      <w:pPr>
-        <w:pStyle w:val="3"/>
-        <w:bidi w:val="0"/>
-        <w:rPr>
-          <w:rFonts w:hint="eastAsia"/>
-          <w:lang w:val="en-US" w:eastAsia="zh-CN"/>
-        </w:rPr>
-      </w:pPr>
-      <w:bookmarkStart w:id="31" w:name="_Toc15981"/>
-      <w:r>
-        <w:rPr>
-          <w:rFonts w:hint="eastAsia"/>
-          <w:lang w:val="en-US" w:eastAsia="zh-CN"/>
-        </w:rPr>
-        <w:t>5.1 邮件报告</w:t>
-      </w:r>
-      <w:bookmarkEnd w:id="31"/>
-    </w:p>
-    <w:p>
-      <w:pPr>
-        <w:ind w:firstLine="420"/>
-        <w:rPr>
-          <w:rFonts w:hint="eastAsia"/>
-          <w:lang w:val="en-US" w:eastAsia="zh-CN"/>
-        </w:rPr>
-      </w:pPr>
-      <w:r>
-        <w:rPr>
-          <w:rFonts w:hint="eastAsia"/>
-          <w:lang w:val="en-US" w:eastAsia="zh-CN"/>
-        </w:rPr>
-        <w:t>邮件报告是在程序第一次启动的时候给指定邮件地址发送一封报告邮件.</w:t>
-      </w:r>
-    </w:p>
-    <w:p>
-      <w:pPr>
-        <w:ind w:firstLine="420"/>
-        <w:rPr>
-          <w:rFonts w:hint="eastAsia"/>
-          <w:lang w:val="en-US" w:eastAsia="zh-CN"/>
-        </w:rPr>
-      </w:pPr>
-      <w:r>
-        <w:rPr>
-          <w:rFonts w:hint="eastAsia"/>
-          <w:lang w:val="en-US" w:eastAsia="zh-CN"/>
-        </w:rPr>
-        <w:t>你需要在发布软件前就配置好.</w:t>
-      </w:r>
-    </w:p>
-    <w:p>
-      <w:pPr>
-        <w:ind w:firstLine="420"/>
-        <w:rPr>
-          <w:rFonts w:hint="eastAsia"/>
-          <w:lang w:val="en-US" w:eastAsia="zh-CN"/>
-        </w:rPr>
-      </w:pPr>
-      <w:r>
-        <w:rPr>
-          <w:rFonts w:hint="eastAsia"/>
-          <w:lang w:val="en-US" w:eastAsia="zh-CN"/>
-        </w:rPr>
-        <w:t>这个配置会被程序加密,因为设计到一些敏感信息.</w:t>
-      </w:r>
-    </w:p>
-    <w:p>
-      <w:pPr>
-        <w:pStyle w:val="4"/>
-        <w:bidi w:val="0"/>
-        <w:rPr>
-          <w:rFonts w:hint="eastAsia"/>
-          <w:lang w:val="en-US" w:eastAsia="zh-CN"/>
-        </w:rPr>
-      </w:pPr>
-      <w:bookmarkStart w:id="32" w:name="_Toc18183"/>
-      <w:r>
-        <w:rPr>
-          <w:rFonts w:hint="eastAsia"/>
-          <w:lang w:val="en-US" w:eastAsia="zh-CN"/>
-        </w:rPr>
-        <w:t>5.1.1 配置文件</w:t>
-      </w:r>
-      <w:bookmarkEnd w:id="32"/>
-    </w:p>
-    <w:p>
-      <w:pPr>
-        <w:ind w:firstLine="420"/>
-        <w:rPr>
-          <w:rFonts w:hint="eastAsia"/>
-          <w:lang w:val="en-US" w:eastAsia="zh-CN"/>
-        </w:rPr>
-      </w:pPr>
-      <w:r>
-        <w:rPr>
-          <w:rFonts w:hint="eastAsia"/>
-          <w:lang w:val="en-US" w:eastAsia="zh-CN"/>
-        </w:rPr>
-        <w:t>配置文件:XContral_EMail.ini</w:t>
-      </w:r>
-    </w:p>
-    <w:p>
-      <w:pPr>
-        <w:ind w:firstLine="420"/>
-        <w:rPr>
-          <w:rFonts w:hint="default"/>
-          <w:lang w:val="en-US" w:eastAsia="zh-CN"/>
-        </w:rPr>
-      </w:pPr>
-      <w:r>
-        <w:rPr>
-          <w:rFonts w:hint="default"/>
-          <w:lang w:val="en-US" w:eastAsia="zh-CN"/>
-        </w:rPr>
-        <w:t>[Email]</w:t>
+        <w:t>nPort</w:t>
+      </w:r>
+      <w:r>
+        <w:rPr>
+          <w:rFonts w:hint="eastAsia"/>
+          <w:lang w:val="en-US" w:eastAsia="zh-CN"/>
+        </w:rPr>
+        <w:t>:端口</w:t>
       </w:r>
     </w:p>
     <w:p>
@@ -7880,14 +8477,55 @@
           <w:rFonts w:hint="default"/>
           <w:lang w:val="en-US" w:eastAsia="zh-CN"/>
         </w:rPr>
-        <w:t>SmtpAddr=</w:t>
-      </w:r>
-      <w:r>
-        <w:rPr>
-          <w:rFonts w:hint="eastAsia"/>
-          <w:lang w:val="en-US" w:eastAsia="zh-CN"/>
-        </w:rPr>
-        <w:t>邮箱服务器</w:t>
+        <w:t>tszIPAddr</w:t>
+      </w:r>
+      <w:r>
+        <w:rPr>
+          <w:rFonts w:hint="eastAsia"/>
+          <w:lang w:val="en-US" w:eastAsia="zh-CN"/>
+        </w:rPr>
+        <w:t>:服务器地址</w:t>
+      </w:r>
+    </w:p>
+    <w:p>
+      <w:pPr>
+        <w:pStyle w:val="4"/>
+        <w:bidi w:val="0"/>
+        <w:rPr>
+          <w:rFonts w:hint="eastAsia"/>
+          <w:lang w:val="en-US" w:eastAsia="zh-CN"/>
+        </w:rPr>
+      </w:pPr>
+      <w:bookmarkStart w:id="30" w:name="_Toc32378"/>
+      <w:r>
+        <w:rPr>
+          <w:rFonts w:hint="eastAsia"/>
+          <w:lang w:val="en-US" w:eastAsia="zh-CN"/>
+        </w:rPr>
+        <w:t>4.1.4 日志配置</w:t>
+      </w:r>
+      <w:bookmarkEnd w:id="30"/>
+    </w:p>
+    <w:p>
+      <w:pPr>
+        <w:rPr>
+          <w:rFonts w:hint="eastAsia"/>
+          <w:lang w:val="en-US" w:eastAsia="zh-CN"/>
+        </w:rPr>
+      </w:pPr>
+      <w:r>
+        <w:rPr>
+          <w:rFonts w:hint="default"/>
+          <w:lang w:val="en-US" w:eastAsia="zh-CN"/>
+        </w:rPr>
+        <w:t>LogConfig</w:t>
+      </w:r>
+      <w:r>
+        <w:rPr>
+          <w:rFonts w:hint="eastAsia"/>
+          <w:lang w:val="en-US" w:eastAsia="zh-CN"/>
+        </w:rPr>
+        <w:t>配置</w:t>
       </w:r>
     </w:p>
     <w:p>
@@ -7907,14 +8545,14 @@
           <w:rFonts w:hint="default"/>
           <w:lang w:val="en-US" w:eastAsia="zh-CN"/>
         </w:rPr>
-        <w:t>SmtpUser=</w:t>
-      </w:r>
-      <w:r>
-        <w:rPr>
-          <w:rFonts w:hint="eastAsia"/>
-          <w:lang w:val="en-US" w:eastAsia="zh-CN"/>
-        </w:rPr>
-        <w:t>用户名</w:t>
+        <w:t>nMaxSize</w:t>
+      </w:r>
+      <w:r>
+        <w:rPr>
+          <w:rFonts w:hint="eastAsia"/>
+          <w:lang w:val="en-US" w:eastAsia="zh-CN"/>
+        </w:rPr>
+        <w:t>:日志大小</w:t>
       </w:r>
     </w:p>
     <w:p>
@@ -7934,14 +8572,14 @@
           <w:rFonts w:hint="default"/>
           <w:lang w:val="en-US" w:eastAsia="zh-CN"/>
         </w:rPr>
-        <w:t>SmtpPass=</w:t>
-      </w:r>
-      <w:r>
-        <w:rPr>
-          <w:rFonts w:hint="eastAsia"/>
-          <w:lang w:val="en-US" w:eastAsia="zh-CN"/>
-        </w:rPr>
-        <w:t>密码</w:t>
+        <w:t>nMaxCount</w:t>
+      </w:r>
+      <w:r>
+        <w:rPr>
+          <w:rFonts w:hint="eastAsia"/>
+          <w:lang w:val="en-US" w:eastAsia="zh-CN"/>
+        </w:rPr>
+        <w:t>:日志备份个数</w:t>
       </w:r>
     </w:p>
     <w:p>
@@ -7961,30 +8599,14 @@
           <w:rFonts w:hint="default"/>
           <w:lang w:val="en-US" w:eastAsia="zh-CN"/>
         </w:rPr>
-        <w:t>SmtpFrom=</w:t>
-      </w:r>
-      <w:r>
-        <w:rPr>
-          <w:rFonts w:hint="eastAsia"/>
-          <w:lang w:val="en-US" w:eastAsia="zh-CN"/>
-        </w:rPr>
-        <w:t>发送者邮件地址</w:t>
-      </w:r>
-    </w:p>
-    <w:p>
-      <w:pPr>
-        <w:ind w:firstLine="420"/>
-        <w:rPr>
-          <w:rFonts w:hint="default"/>
-          <w:lang w:val="en-US" w:eastAsia="zh-CN"/>
-        </w:rPr>
-      </w:pPr>
-      <w:r>
-        <w:rPr>
-          <w:rFonts w:hint="default"/>
-          <w:lang w:val="en-US" w:eastAsia="zh-CN"/>
-        </w:rPr>
-        <w:t>[SendTo]</w:t>
+        <w:t>nLogLeave</w:t>
+      </w:r>
+      <w:r>
+        <w:rPr>
+          <w:rFonts w:hint="eastAsia"/>
+          <w:lang w:val="en-US" w:eastAsia="zh-CN"/>
+        </w:rPr>
+        <w:t>:日志打印级别</w:t>
       </w:r>
     </w:p>
     <w:p>
@@ -8004,14 +8626,14 @@
           <w:rFonts w:hint="default"/>
           <w:lang w:val="en-US" w:eastAsia="zh-CN"/>
         </w:rPr>
-        <w:t>MailAddr1=</w:t>
-      </w:r>
-      <w:r>
-        <w:rPr>
-          <w:rFonts w:hint="eastAsia"/>
-          <w:lang w:val="en-US" w:eastAsia="zh-CN"/>
-        </w:rPr>
-        <w:t>要报告的地址,可以多个</w:t>
+        <w:t>tszLogFile</w:t>
+      </w:r>
+      <w:r>
+        <w:rPr>
+          <w:rFonts w:hint="eastAsia"/>
+          <w:lang w:val="en-US" w:eastAsia="zh-CN"/>
+        </w:rPr>
+        <w:t>:日志输出路径</w:t>
       </w:r>
     </w:p>
     <w:p>
@@ -8023,7 +8645,569 @@
           <w:lang w:val="en-US" w:eastAsia="zh-CN"/>
         </w:rPr>
       </w:pPr>
-      <w:bookmarkStart w:id="33" w:name="_Toc19341"/>
+      <w:bookmarkStart w:id="31" w:name="_Toc74"/>
+      <w:r>
+        <w:rPr>
+          <w:rFonts w:hint="eastAsia"/>
+          <w:lang w:val="en-US" w:eastAsia="zh-CN"/>
+        </w:rPr>
+        <w:t>4.1.5 版本配置</w:t>
+      </w:r>
+      <w:bookmarkEnd w:id="31"/>
+    </w:p>
+    <w:p>
+      <w:pPr>
+        <w:rPr>
+          <w:rFonts w:hint="eastAsia"/>
+          <w:lang w:val="en-US" w:eastAsia="zh-CN"/>
+        </w:rPr>
+      </w:pPr>
+      <w:r>
+        <w:rPr>
+          <w:rFonts w:hint="default"/>
+          <w:lang w:val="en-US" w:eastAsia="zh-CN"/>
+        </w:rPr>
+        <w:t>VersionList</w:t>
+      </w:r>
+      <w:r>
+        <w:rPr>
+          <w:rFonts w:hint="eastAsia"/>
+          <w:lang w:val="en-US" w:eastAsia="zh-CN"/>
+        </w:rPr>
+        <w:t xml:space="preserve"> 数组</w:t>
+      </w:r>
+    </w:p>
+    <w:p>
+      <w:pPr>
+        <w:pStyle w:val="3"/>
+        <w:bidi w:val="0"/>
+        <w:rPr>
+          <w:rFonts w:hint="eastAsia"/>
+          <w:lang w:val="en-US" w:eastAsia="zh-CN"/>
+        </w:rPr>
+      </w:pPr>
+      <w:bookmarkStart w:id="32" w:name="_Toc12080"/>
+      <w:r>
+        <w:rPr>
+          <w:rFonts w:hint="eastAsia"/>
+          <w:lang w:val="en-US" w:eastAsia="zh-CN"/>
+        </w:rPr>
+        <w:t>4.2 进程守护配置</w:t>
+      </w:r>
+      <w:bookmarkEnd w:id="32"/>
+    </w:p>
+    <w:p>
+      <w:pPr>
+        <w:rPr>
+          <w:rFonts w:hint="eastAsia"/>
+          <w:lang w:val="en-US" w:eastAsia="zh-CN"/>
+        </w:rPr>
+      </w:pPr>
+      <w:r>
+        <w:rPr>
+          <w:rFonts w:hint="eastAsia"/>
+          <w:lang w:val="en-US" w:eastAsia="zh-CN"/>
+        </w:rPr>
+        <w:t>配置文件:XEngine_ConfigList.json</w:t>
+      </w:r>
+    </w:p>
+    <w:p>
+      <w:pPr>
+        <w:rPr>
+          <w:rFonts w:hint="eastAsia"/>
+          <w:lang w:val="en-US" w:eastAsia="zh-CN"/>
+        </w:rPr>
+      </w:pPr>
+      <w:r>
+        <w:rPr>
+          <w:rFonts w:hint="default"/>
+          <w:lang w:val="en-US" w:eastAsia="zh-CN"/>
+        </w:rPr>
+        <w:t>ListCount</w:t>
+      </w:r>
+      <w:r>
+        <w:rPr>
+          <w:rFonts w:hint="eastAsia"/>
+          <w:lang w:val="en-US" w:eastAsia="zh-CN"/>
+        </w:rPr>
+        <w:t>:守护进程个数</w:t>
+      </w:r>
+    </w:p>
+    <w:p>
+      <w:pPr>
+        <w:rPr>
+          <w:rFonts w:hint="eastAsia"/>
+          <w:lang w:val="en-US" w:eastAsia="zh-CN"/>
+        </w:rPr>
+      </w:pPr>
+      <w:r>
+        <w:rPr>
+          <w:rFonts w:hint="default"/>
+          <w:lang w:val="en-US" w:eastAsia="zh-CN"/>
+        </w:rPr>
+        <w:t>ListArray</w:t>
+      </w:r>
+      <w:r>
+        <w:rPr>
+          <w:rFonts w:hint="eastAsia"/>
+          <w:lang w:val="en-US" w:eastAsia="zh-CN"/>
+        </w:rPr>
+        <w:t>:进程列表</w:t>
+      </w:r>
+    </w:p>
+    <w:p>
+      <w:pPr>
+        <w:numPr>
+          <w:ilvl w:val="0"/>
+          <w:numId w:val="2"/>
+        </w:numPr>
+        <w:ind w:left="420" w:leftChars="0" w:hanging="420" w:firstLineChars="0"/>
+        <w:rPr>
+          <w:rFonts w:hint="default"/>
+          <w:lang w:val="en-US" w:eastAsia="zh-CN"/>
+        </w:rPr>
+      </w:pPr>
+      <w:r>
+        <w:rPr>
+          <w:rFonts w:hint="eastAsia"/>
+          <w:lang w:val="en-US" w:eastAsia="zh-CN"/>
+        </w:rPr>
+        <w:t>APPName:进程名称</w:t>
+      </w:r>
+    </w:p>
+    <w:p>
+      <w:pPr>
+        <w:numPr>
+          <w:ilvl w:val="0"/>
+          <w:numId w:val="2"/>
+        </w:numPr>
+        <w:ind w:left="420" w:leftChars="0" w:hanging="420" w:firstLineChars="0"/>
+        <w:rPr>
+          <w:rFonts w:hint="default"/>
+          <w:lang w:val="en-US" w:eastAsia="zh-CN"/>
+        </w:rPr>
+      </w:pPr>
+      <w:r>
+        <w:rPr>
+          <w:rFonts w:hint="default"/>
+          <w:lang w:val="en-US" w:eastAsia="zh-CN"/>
+        </w:rPr>
+        <w:t>APPPath</w:t>
+      </w:r>
+      <w:r>
+        <w:rPr>
+          <w:rFonts w:hint="eastAsia"/>
+          <w:lang w:val="en-US" w:eastAsia="zh-CN"/>
+        </w:rPr>
+        <w:t>:进程路径</w:t>
+      </w:r>
+    </w:p>
+    <w:p>
+      <w:pPr>
+        <w:numPr>
+          <w:ilvl w:val="0"/>
+          <w:numId w:val="2"/>
+        </w:numPr>
+        <w:ind w:left="420" w:leftChars="0" w:hanging="420" w:firstLineChars="0"/>
+        <w:rPr>
+          <w:rFonts w:hint="default"/>
+          <w:lang w:val="en-US" w:eastAsia="zh-CN"/>
+        </w:rPr>
+      </w:pPr>
+      <w:r>
+        <w:rPr>
+          <w:rFonts w:hint="default"/>
+          <w:lang w:val="en-US" w:eastAsia="zh-CN"/>
+        </w:rPr>
+        <w:t>APPAutoStart</w:t>
+      </w:r>
+      <w:r>
+        <w:rPr>
+          <w:rFonts w:hint="eastAsia"/>
+          <w:lang w:val="en-US" w:eastAsia="zh-CN"/>
+        </w:rPr>
+        <w:t>:是否自动启动</w:t>
+      </w:r>
+    </w:p>
+    <w:p>
+      <w:pPr>
+        <w:numPr>
+          <w:ilvl w:val="0"/>
+          <w:numId w:val="2"/>
+        </w:numPr>
+        <w:ind w:left="420" w:leftChars="0" w:hanging="420" w:firstLineChars="0"/>
+        <w:rPr>
+          <w:rFonts w:hint="default"/>
+          <w:lang w:val="en-US" w:eastAsia="zh-CN"/>
+        </w:rPr>
+      </w:pPr>
+      <w:r>
+        <w:rPr>
+          <w:rFonts w:hint="default"/>
+          <w:lang w:val="en-US" w:eastAsia="zh-CN"/>
+        </w:rPr>
+        <w:t>APPService</w:t>
+      </w:r>
+      <w:r>
+        <w:rPr>
+          <w:rFonts w:hint="eastAsia"/>
+          <w:lang w:val="en-US" w:eastAsia="zh-CN"/>
+        </w:rPr>
+        <w:t>:是否是服务</w:t>
+      </w:r>
+    </w:p>
+    <w:p>
+      <w:pPr>
+        <w:numPr>
+          <w:ilvl w:val="0"/>
+          <w:numId w:val="2"/>
+        </w:numPr>
+        <w:ind w:left="420" w:leftChars="0" w:hanging="420" w:firstLineChars="0"/>
+        <w:rPr>
+          <w:rFonts w:hint="default"/>
+          <w:lang w:val="en-US" w:eastAsia="zh-CN"/>
+        </w:rPr>
+      </w:pPr>
+      <w:r>
+        <w:rPr>
+          <w:rFonts w:hint="default"/>
+          <w:lang w:val="en-US" w:eastAsia="zh-CN"/>
+        </w:rPr>
+        <w:t>APPReTime</w:t>
+      </w:r>
+      <w:r>
+        <w:rPr>
+          <w:rFonts w:hint="eastAsia"/>
+          <w:lang w:val="en-US" w:eastAsia="zh-CN"/>
+        </w:rPr>
+        <w:t>:设置自动重启,时间,秒</w:t>
+      </w:r>
+    </w:p>
+    <w:p>
+      <w:pPr>
+        <w:numPr>
+          <w:ilvl w:val="0"/>
+          <w:numId w:val="2"/>
+        </w:numPr>
+        <w:ind w:left="420" w:leftChars="0" w:hanging="420" w:firstLineChars="0"/>
+        <w:rPr>
+          <w:rFonts w:hint="default"/>
+          <w:lang w:val="en-US" w:eastAsia="zh-CN"/>
+        </w:rPr>
+      </w:pPr>
+      <w:r>
+        <w:rPr>
+          <w:rFonts w:hint="default"/>
+          <w:lang w:val="en-US" w:eastAsia="zh-CN"/>
+        </w:rPr>
+        <w:t>APPEnable</w:t>
+      </w:r>
+      <w:r>
+        <w:rPr>
+          <w:rFonts w:hint="eastAsia"/>
+          <w:lang w:val="en-US" w:eastAsia="zh-CN"/>
+        </w:rPr>
+        <w:t>:是否启用此配置</w:t>
+      </w:r>
+    </w:p>
+    <w:p>
+      <w:pPr>
+        <w:pStyle w:val="2"/>
+        <w:bidi w:val="0"/>
+        <w:rPr>
+          <w:rFonts w:hint="eastAsia"/>
+          <w:lang w:val="en-US" w:eastAsia="zh-CN"/>
+        </w:rPr>
+      </w:pPr>
+      <w:bookmarkStart w:id="33" w:name="_Toc7912"/>
+      <w:r>
+        <w:rPr>
+          <w:rFonts w:hint="eastAsia"/>
+          <w:lang w:val="en-US" w:eastAsia="zh-CN"/>
+        </w:rPr>
+        <w:t>五 高级配置</w:t>
+      </w:r>
+      <w:bookmarkEnd w:id="33"/>
+    </w:p>
+    <w:p>
+      <w:pPr>
+        <w:pStyle w:val="3"/>
+        <w:bidi w:val="0"/>
+        <w:rPr>
+          <w:rFonts w:hint="eastAsia"/>
+          <w:lang w:val="en-US" w:eastAsia="zh-CN"/>
+        </w:rPr>
+      </w:pPr>
+      <w:bookmarkStart w:id="34" w:name="_Toc20021"/>
+      <w:r>
+        <w:rPr>
+          <w:rFonts w:hint="eastAsia"/>
+          <w:lang w:val="en-US" w:eastAsia="zh-CN"/>
+        </w:rPr>
+        <w:t>5.1 邮件报告</w:t>
+      </w:r>
+      <w:bookmarkEnd w:id="34"/>
+    </w:p>
+    <w:p>
+      <w:pPr>
+        <w:ind w:firstLine="420"/>
+        <w:rPr>
+          <w:rFonts w:hint="eastAsia"/>
+          <w:lang w:val="en-US" w:eastAsia="zh-CN"/>
+        </w:rPr>
+      </w:pPr>
+      <w:r>
+        <w:rPr>
+          <w:rFonts w:hint="eastAsia"/>
+          <w:lang w:val="en-US" w:eastAsia="zh-CN"/>
+        </w:rPr>
+        <w:t>邮件报告是在程序第一次启动的时候给指定邮件地址发送一封报告邮件.</w:t>
+      </w:r>
+    </w:p>
+    <w:p>
+      <w:pPr>
+        <w:ind w:firstLine="420"/>
+        <w:rPr>
+          <w:rFonts w:hint="eastAsia"/>
+          <w:lang w:val="en-US" w:eastAsia="zh-CN"/>
+        </w:rPr>
+      </w:pPr>
+      <w:r>
+        <w:rPr>
+          <w:rFonts w:hint="eastAsia"/>
+          <w:lang w:val="en-US" w:eastAsia="zh-CN"/>
+        </w:rPr>
+        <w:t>你需要在发布软件前就配置好.</w:t>
+      </w:r>
+    </w:p>
+    <w:p>
+      <w:pPr>
+        <w:ind w:firstLine="420"/>
+        <w:rPr>
+          <w:rFonts w:hint="eastAsia"/>
+          <w:lang w:val="en-US" w:eastAsia="zh-CN"/>
+        </w:rPr>
+      </w:pPr>
+      <w:r>
+        <w:rPr>
+          <w:rFonts w:hint="eastAsia"/>
+          <w:lang w:val="en-US" w:eastAsia="zh-CN"/>
+        </w:rPr>
+        <w:t>这个配置会被程序加密,因为设计到一些敏感信息.</w:t>
+      </w:r>
+    </w:p>
+    <w:p>
+      <w:pPr>
+        <w:pStyle w:val="4"/>
+        <w:bidi w:val="0"/>
+        <w:rPr>
+          <w:rFonts w:hint="eastAsia"/>
+          <w:lang w:val="en-US" w:eastAsia="zh-CN"/>
+        </w:rPr>
+      </w:pPr>
+      <w:bookmarkStart w:id="35" w:name="_Toc10720"/>
+      <w:r>
+        <w:rPr>
+          <w:rFonts w:hint="eastAsia"/>
+          <w:lang w:val="en-US" w:eastAsia="zh-CN"/>
+        </w:rPr>
+        <w:t>5.1.1 配置文件</w:t>
+      </w:r>
+      <w:bookmarkEnd w:id="35"/>
+    </w:p>
+    <w:p>
+      <w:pPr>
+        <w:ind w:firstLine="420"/>
+        <w:rPr>
+          <w:rFonts w:hint="eastAsia"/>
+          <w:lang w:val="en-US" w:eastAsia="zh-CN"/>
+        </w:rPr>
+      </w:pPr>
+      <w:r>
+        <w:rPr>
+          <w:rFonts w:hint="eastAsia"/>
+          <w:lang w:val="en-US" w:eastAsia="zh-CN"/>
+        </w:rPr>
+        <w:t>配置文件:XContral_EMail.ini</w:t>
+      </w:r>
+    </w:p>
+    <w:p>
+      <w:pPr>
+        <w:ind w:firstLine="420"/>
+        <w:rPr>
+          <w:rFonts w:hint="default"/>
+          <w:lang w:val="en-US" w:eastAsia="zh-CN"/>
+        </w:rPr>
+      </w:pPr>
+      <w:r>
+        <w:rPr>
+          <w:rFonts w:hint="default"/>
+          <w:lang w:val="en-US" w:eastAsia="zh-CN"/>
+        </w:rPr>
+        <w:t>[Email]</w:t>
+      </w:r>
+    </w:p>
+    <w:p>
+      <w:pPr>
+        <w:numPr>
+          <w:ilvl w:val="0"/>
+          <w:numId w:val="2"/>
+        </w:numPr>
+        <w:ind w:left="420" w:leftChars="0" w:hanging="420" w:firstLineChars="0"/>
+        <w:rPr>
+          <w:rFonts w:hint="default"/>
+          <w:lang w:val="en-US" w:eastAsia="zh-CN"/>
+        </w:rPr>
+      </w:pPr>
+      <w:r>
+        <w:rPr>
+          <w:rFonts w:hint="default"/>
+          <w:lang w:val="en-US" w:eastAsia="zh-CN"/>
+        </w:rPr>
+        <w:t>SmtpAddr=</w:t>
+      </w:r>
+      <w:r>
+        <w:rPr>
+          <w:rFonts w:hint="eastAsia"/>
+          <w:lang w:val="en-US" w:eastAsia="zh-CN"/>
+        </w:rPr>
+        <w:t>邮箱服务器</w:t>
+      </w:r>
+    </w:p>
+    <w:p>
+      <w:pPr>
+        <w:numPr>
+          <w:ilvl w:val="0"/>
+          <w:numId w:val="2"/>
+        </w:numPr>
+        <w:ind w:left="420" w:leftChars="0" w:hanging="420" w:firstLineChars="0"/>
+        <w:rPr>
+          <w:rFonts w:hint="default"/>
+          <w:lang w:val="en-US" w:eastAsia="zh-CN"/>
+        </w:rPr>
+      </w:pPr>
+      <w:r>
+        <w:rPr>
+          <w:rFonts w:hint="default"/>
+          <w:lang w:val="en-US" w:eastAsia="zh-CN"/>
+        </w:rPr>
+        <w:t>SmtpUser=</w:t>
+      </w:r>
+      <w:r>
+        <w:rPr>
+          <w:rFonts w:hint="eastAsia"/>
+          <w:lang w:val="en-US" w:eastAsia="zh-CN"/>
+        </w:rPr>
+        <w:t>用户名</w:t>
+      </w:r>
+    </w:p>
+    <w:p>
+      <w:pPr>
+        <w:numPr>
+          <w:ilvl w:val="0"/>
+          <w:numId w:val="2"/>
+        </w:numPr>
+        <w:ind w:left="420" w:leftChars="0" w:hanging="420" w:firstLineChars="0"/>
+        <w:rPr>
+          <w:rFonts w:hint="default"/>
+          <w:lang w:val="en-US" w:eastAsia="zh-CN"/>
+        </w:rPr>
+      </w:pPr>
+      <w:r>
+        <w:rPr>
+          <w:rFonts w:hint="default"/>
+          <w:lang w:val="en-US" w:eastAsia="zh-CN"/>
+        </w:rPr>
+        <w:t>SmtpPass=</w:t>
+      </w:r>
+      <w:r>
+        <w:rPr>
+          <w:rFonts w:hint="eastAsia"/>
+          <w:lang w:val="en-US" w:eastAsia="zh-CN"/>
+        </w:rPr>
+        <w:t>密码</w:t>
+      </w:r>
+    </w:p>
+    <w:p>
+      <w:pPr>
+        <w:numPr>
+          <w:ilvl w:val="0"/>
+          <w:numId w:val="2"/>
+        </w:numPr>
+        <w:ind w:left="420" w:leftChars="0" w:hanging="420" w:firstLineChars="0"/>
+        <w:rPr>
+          <w:rFonts w:hint="default"/>
+          <w:lang w:val="en-US" w:eastAsia="zh-CN"/>
+        </w:rPr>
+      </w:pPr>
+      <w:r>
+        <w:rPr>
+          <w:rFonts w:hint="default"/>
+          <w:lang w:val="en-US" w:eastAsia="zh-CN"/>
+        </w:rPr>
+        <w:t>SmtpFrom=</w:t>
+      </w:r>
+      <w:r>
+        <w:rPr>
+          <w:rFonts w:hint="eastAsia"/>
+          <w:lang w:val="en-US" w:eastAsia="zh-CN"/>
+        </w:rPr>
+        <w:t>发送者邮件地址</w:t>
+      </w:r>
+    </w:p>
+    <w:p>
+      <w:pPr>
+        <w:ind w:firstLine="420"/>
+        <w:rPr>
+          <w:rFonts w:hint="default"/>
+          <w:lang w:val="en-US" w:eastAsia="zh-CN"/>
+        </w:rPr>
+      </w:pPr>
+      <w:r>
+        <w:rPr>
+          <w:rFonts w:hint="default"/>
+          <w:lang w:val="en-US" w:eastAsia="zh-CN"/>
+        </w:rPr>
+        <w:t>[SendTo]</w:t>
+      </w:r>
+    </w:p>
+    <w:p>
+      <w:pPr>
+        <w:numPr>
+          <w:ilvl w:val="0"/>
+          <w:numId w:val="2"/>
+        </w:numPr>
+        <w:ind w:left="420" w:leftChars="0" w:hanging="420" w:firstLineChars="0"/>
+        <w:rPr>
+          <w:rFonts w:hint="default"/>
+          <w:lang w:val="en-US" w:eastAsia="zh-CN"/>
+        </w:rPr>
+      </w:pPr>
+      <w:r>
+        <w:rPr>
+          <w:rFonts w:hint="default"/>
+          <w:lang w:val="en-US" w:eastAsia="zh-CN"/>
+        </w:rPr>
+        <w:t>MailAddr1=</w:t>
+      </w:r>
+      <w:r>
+        <w:rPr>
+          <w:rFonts w:hint="eastAsia"/>
+          <w:lang w:val="en-US" w:eastAsia="zh-CN"/>
+        </w:rPr>
+        <w:t>要报告的地址,可以多个</w:t>
+      </w:r>
+    </w:p>
+    <w:p>
+      <w:pPr>
+        <w:pStyle w:val="4"/>
+        <w:bidi w:val="0"/>
+        <w:rPr>
+          <w:rFonts w:hint="eastAsia"/>
+          <w:lang w:val="en-US" w:eastAsia="zh-CN"/>
+        </w:rPr>
+      </w:pPr>
+      <w:bookmarkStart w:id="36" w:name="_Toc27480"/>
       <w:r>
         <w:rPr>
           <w:rFonts w:hint="eastAsia"/>
@@ -8031,7 +9215,7 @@
         </w:rPr>
         <w:t>5.1.2 生成配置</w:t>
       </w:r>
-      <w:bookmarkEnd w:id="33"/>
+      <w:bookmarkEnd w:id="36"/>
     </w:p>
     <w:p>
       <w:pPr>
@@ -8046,7 +9230,7 @@
           <w:rFonts w:hint="eastAsia"/>
           <w:lang w:val="en-US" w:eastAsia="zh-CN"/>
         </w:rPr>
-        <w:t xml:space="preserve">当配置好后,你可以通过程序来生成配置文件.执行程序加参数XEngine_XContral.exe -c 1 </w:t>
+        <w:t xml:space="preserve">你可以通过程序来生成配置文件.执行程序加参数XEngine_XContral.exe -c 1 </w:t>
       </w:r>
       <w:r>
         <w:rPr>
@@ -8059,17 +9243,18 @@
     <w:p>
       <w:pPr>
         <w:ind w:firstLine="420"/>
-        <w:rPr>
-          <w:rFonts w:hint="default"/>
-          <w:lang w:val="en-US" w:eastAsia="zh-CN"/>
-        </w:rPr>
-      </w:pPr>
-      <w:r>
         <w:rPr>
           <w:rFonts w:hint="default"/>
           <w:color w:val="C00000"/>
           <w:lang w:val="en-US" w:eastAsia="zh-CN"/>
         </w:rPr>
+      </w:pPr>
+      <w:r>
+        <w:rPr>
+          <w:rFonts w:hint="default"/>
+          <w:color w:val="C00000"/>
+          <w:lang w:val="en-US" w:eastAsia="zh-CN"/>
+        </w:rPr>
         <w:t>注意:你必须按照格式放置文件.加密完成后可以删除Manage_EMail.ini而保留Manage_EMail.ini.dat</w:t>
       </w:r>
     </w:p>
@@ -8081,7 +9266,7 @@
           <w:lang w:val="en-US" w:eastAsia="zh-CN"/>
         </w:rPr>
       </w:pPr>
-      <w:bookmarkStart w:id="34" w:name="_Toc11054"/>
+      <w:bookmarkStart w:id="37" w:name="_Toc13814"/>
       <w:r>
         <w:rPr>
           <w:rFonts w:hint="eastAsia"/>
@@ -8089,7 +9274,7 @@
         </w:rPr>
         <w:t>附录</w:t>
       </w:r>
-      <w:bookmarkEnd w:id="34"/>
+      <w:bookmarkEnd w:id="37"/>
     </w:p>
     <w:p>
       <w:pPr>
@@ -8099,7 +9284,7 @@
           <w:lang w:val="en-US" w:eastAsia="zh-CN"/>
         </w:rPr>
       </w:pPr>
-      <w:bookmarkStart w:id="35" w:name="_Toc11298"/>
+      <w:bookmarkStart w:id="38" w:name="_Toc17336"/>
       <w:r>
         <w:rPr>
           <w:rFonts w:hint="eastAsia"/>
@@ -8107,7 +9292,7 @@
         </w:rPr>
         <w:t>附录1 类型定义</w:t>
       </w:r>
-      <w:bookmarkEnd w:id="35"/>
+      <w:bookmarkEnd w:id="38"/>
     </w:p>
     <w:p>
       <w:pPr>
@@ -8132,7 +9317,7 @@
           <w:lang w:val="en-US" w:eastAsia="zh-CN"/>
         </w:rPr>
       </w:pPr>
-      <w:bookmarkStart w:id="36" w:name="_Toc21361"/>
+      <w:bookmarkStart w:id="39" w:name="_Toc16785"/>
       <w:r>
         <w:rPr>
           <w:rFonts w:hint="eastAsia"/>
@@ -8140,7 +9325,7 @@
         </w:rPr>
         <w:t>附录2 协议定义</w:t>
       </w:r>
-      <w:bookmarkEnd w:id="36"/>
+      <w:bookmarkEnd w:id="39"/>
     </w:p>
     <w:p>
       <w:pPr>
@@ -8167,7 +9352,7 @@
           <w:lang w:val="en-US" w:eastAsia="zh-CN"/>
         </w:rPr>
       </w:pPr>
-      <w:bookmarkStart w:id="37" w:name="_Toc496"/>
+      <w:bookmarkStart w:id="40" w:name="_Toc17115"/>
       <w:r>
         <w:rPr>
           <w:rFonts w:hint="eastAsia"/>
@@ -8175,7 +9360,7 @@
         </w:rPr>
         <w:t>附录3 转换定义</w:t>
       </w:r>
-      <w:bookmarkEnd w:id="37"/>
+      <w:bookmarkEnd w:id="40"/>
     </w:p>
     <w:p>
       <w:pPr>
@@ -8201,7 +9386,7 @@
           <w:lang w:val="en-US" w:eastAsia="zh-CN"/>
         </w:rPr>
       </w:pPr>
-      <w:bookmarkStart w:id="38" w:name="_Toc24672"/>
+      <w:bookmarkStart w:id="41" w:name="_Toc15854"/>
       <w:r>
         <w:rPr>
           <w:rFonts w:hint="eastAsia"/>
@@ -8209,7 +9394,7 @@
         </w:rPr>
         <w:t>附录4 更新历史</w:t>
       </w:r>
-      <w:bookmarkEnd w:id="38"/>
+      <w:bookmarkEnd w:id="41"/>
     </w:p>
     <w:tbl>
       <w:tblPr>

</xml_diff>